<commit_message>
Placeholder before switching branches
</commit_message>
<xml_diff>
--- a/manuscript/just_text.docx
+++ b/manuscript/just_text.docx
@@ -174,7 +174,25 @@
           <w:sz w:val="24"/>
           <w:szCs w:val="24"/>
         </w:rPr>
-        <w:t>Elastic net based on prev paper results</w:t>
+        <w:t xml:space="preserve">Elastic net based on </w:t>
+      </w:r>
+      <w:proofErr w:type="spellStart"/>
+      <w:r>
+        <w:rPr>
+          <w:rFonts w:ascii="Times New Roman" w:hAnsi="Times New Roman" w:cs="Times New Roman"/>
+          <w:sz w:val="24"/>
+          <w:szCs w:val="24"/>
+        </w:rPr>
+        <w:t>prev</w:t>
+      </w:r>
+      <w:proofErr w:type="spellEnd"/>
+      <w:r>
+        <w:rPr>
+          <w:rFonts w:ascii="Times New Roman" w:hAnsi="Times New Roman" w:cs="Times New Roman"/>
+          <w:sz w:val="24"/>
+          <w:szCs w:val="24"/>
+        </w:rPr>
+        <w:t xml:space="preserve"> paper results</w:t>
       </w:r>
     </w:p>
     <w:p>
@@ -456,7 +474,25 @@
           <w:sz w:val="24"/>
           <w:szCs w:val="24"/>
         </w:rPr>
-        <w:t xml:space="preserve"> (and ureC)</w:t>
+        <w:t xml:space="preserve"> (and </w:t>
+      </w:r>
+      <w:proofErr w:type="spellStart"/>
+      <w:r>
+        <w:rPr>
+          <w:rFonts w:ascii="Times New Roman" w:hAnsi="Times New Roman" w:cs="Times New Roman"/>
+          <w:sz w:val="24"/>
+          <w:szCs w:val="24"/>
+        </w:rPr>
+        <w:t>ureC</w:t>
+      </w:r>
+      <w:proofErr w:type="spellEnd"/>
+      <w:r>
+        <w:rPr>
+          <w:rFonts w:ascii="Times New Roman" w:hAnsi="Times New Roman" w:cs="Times New Roman"/>
+          <w:sz w:val="24"/>
+          <w:szCs w:val="24"/>
+        </w:rPr>
+        <w:t>)</w:t>
       </w:r>
       <w:r>
         <w:rPr>
@@ -524,7 +560,63 @@
           <w:sz w:val="24"/>
           <w:szCs w:val="24"/>
         </w:rPr>
-        <w:t>&lt;TODO: finish this&gt;</w:t>
+        <w:t>at this level of precision has questionable generalizability.</w:t>
+      </w:r>
+      <w:r>
+        <w:rPr>
+          <w:rFonts w:ascii="Times New Roman" w:hAnsi="Times New Roman" w:cs="Times New Roman"/>
+          <w:sz w:val="24"/>
+          <w:szCs w:val="24"/>
+        </w:rPr>
+        <w:t xml:space="preserve"> </w:t>
+      </w:r>
+      <w:r>
+        <w:rPr>
+          <w:rFonts w:ascii="Times New Roman" w:hAnsi="Times New Roman" w:cs="Times New Roman"/>
+          <w:sz w:val="24"/>
+          <w:szCs w:val="24"/>
+        </w:rPr>
+        <w:t>Wavebands tended to have Pearson correlations of greater than 0.</w:t>
+      </w:r>
+      <w:r>
+        <w:rPr>
+          <w:rFonts w:ascii="Times New Roman" w:hAnsi="Times New Roman" w:cs="Times New Roman"/>
+          <w:sz w:val="24"/>
+          <w:szCs w:val="24"/>
+        </w:rPr>
+        <w:t>9 with neighboring wavebands for very large regions o</w:t>
+      </w:r>
+      <w:r>
+        <w:rPr>
+          <w:rFonts w:ascii="Times New Roman" w:hAnsi="Times New Roman" w:cs="Times New Roman"/>
+          <w:sz w:val="24"/>
+          <w:szCs w:val="24"/>
+        </w:rPr>
+        <w:t>f</w:t>
+      </w:r>
+      <w:r>
+        <w:rPr>
+          <w:rFonts w:ascii="Times New Roman" w:hAnsi="Times New Roman" w:cs="Times New Roman"/>
+          <w:sz w:val="24"/>
+          <w:szCs w:val="24"/>
+        </w:rPr>
+        <w:t xml:space="preserve"> the spectrum</w:t>
+      </w:r>
+      <w:r>
+        <w:rPr>
+          <w:rFonts w:ascii="Times New Roman" w:hAnsi="Times New Roman" w:cs="Times New Roman"/>
+          <w:sz w:val="24"/>
+          <w:szCs w:val="24"/>
+        </w:rPr>
+        <w:t xml:space="preserve">, particularly in the </w:t>
+      </w:r>
+      <w:r>
+        <w:rPr>
+          <w:rFonts w:ascii="Times New Roman" w:hAnsi="Times New Roman" w:cs="Times New Roman"/>
+          <w:sz w:val="24"/>
+          <w:szCs w:val="24"/>
+        </w:rPr>
+        <w:t>near infrared (NIR) region.</w:t>
       </w:r>
     </w:p>
     <w:p>
@@ -540,13 +632,23 @@
           <w:szCs w:val="24"/>
         </w:rPr>
       </w:pPr>
-      <w:r>
-        <w:rPr>
-          <w:rFonts w:ascii="Times New Roman" w:hAnsi="Times New Roman" w:cs="Times New Roman"/>
-          <w:sz w:val="24"/>
-          <w:szCs w:val="24"/>
-        </w:rPr>
-        <w:t xml:space="preserve">Generally no strong agreement for important wavebands among methods and genes, </w:t>
+      <w:proofErr w:type="gramStart"/>
+      <w:r>
+        <w:rPr>
+          <w:rFonts w:ascii="Times New Roman" w:hAnsi="Times New Roman" w:cs="Times New Roman"/>
+          <w:sz w:val="24"/>
+          <w:szCs w:val="24"/>
+        </w:rPr>
+        <w:t>Generally</w:t>
+      </w:r>
+      <w:proofErr w:type="gramEnd"/>
+      <w:r>
+        <w:rPr>
+          <w:rFonts w:ascii="Times New Roman" w:hAnsi="Times New Roman" w:cs="Times New Roman"/>
+          <w:sz w:val="24"/>
+          <w:szCs w:val="24"/>
+        </w:rPr>
+        <w:t xml:space="preserve"> no strong agreement for important wavebands among methods and genes, </w:t>
       </w:r>
       <w:r>
         <w:rPr>
@@ -746,6 +848,7 @@
           <w:sz w:val="24"/>
           <w:szCs w:val="24"/>
         </w:rPr>
+        <w:lastRenderedPageBreak/>
         <w:t>Generalize models to coarser spectral resolution</w:t>
       </w:r>
       <w:r>
@@ -950,7 +1053,6 @@
           <w:sz w:val="24"/>
           <w:szCs w:val="24"/>
         </w:rPr>
-        <w:lastRenderedPageBreak/>
         <w:t>&lt;Intro here. Should be background + lit review&gt;</w:t>
       </w:r>
     </w:p>
@@ -1061,7 +1163,25 @@
           <w:sz w:val="24"/>
           <w:szCs w:val="24"/>
         </w:rPr>
-        <w:t xml:space="preserve"> &lt;Should experimental design be discussed here, since the different treatments were only relevant for this study to the extent they generated variation in the data?&gt;</w:t>
+        <w:t xml:space="preserve"> &lt;Should experimental design be discussed here, since the different treatments were only relevant for this study to the </w:t>
+      </w:r>
+      <w:proofErr w:type="gramStart"/>
+      <w:r>
+        <w:rPr>
+          <w:rFonts w:ascii="Times New Roman" w:hAnsi="Times New Roman" w:cs="Times New Roman"/>
+          <w:sz w:val="24"/>
+          <w:szCs w:val="24"/>
+        </w:rPr>
+        <w:t>extent</w:t>
+      </w:r>
+      <w:proofErr w:type="gramEnd"/>
+      <w:r>
+        <w:rPr>
+          <w:rFonts w:ascii="Times New Roman" w:hAnsi="Times New Roman" w:cs="Times New Roman"/>
+          <w:sz w:val="24"/>
+          <w:szCs w:val="24"/>
+        </w:rPr>
+        <w:t xml:space="preserve"> they generated variation in the data?&gt;</w:t>
       </w:r>
     </w:p>
     <w:p>
@@ -1105,7 +1225,61 @@
           <w:sz w:val="24"/>
           <w:szCs w:val="24"/>
         </w:rPr>
-        <w:t>qPCR data &lt;I’ll write this based on prev manu, but it definitely needs them to check&gt;</w:t>
+        <w:t xml:space="preserve">qPCR data &lt;I’ll write this based on </w:t>
+      </w:r>
+      <w:proofErr w:type="spellStart"/>
+      <w:r>
+        <w:rPr>
+          <w:rFonts w:ascii="Times New Roman" w:hAnsi="Times New Roman" w:cs="Times New Roman"/>
+          <w:sz w:val="24"/>
+          <w:szCs w:val="24"/>
+        </w:rPr>
+        <w:t>prev</w:t>
+      </w:r>
+      <w:proofErr w:type="spellEnd"/>
+      <w:r>
+        <w:rPr>
+          <w:rFonts w:ascii="Times New Roman" w:hAnsi="Times New Roman" w:cs="Times New Roman"/>
+          <w:sz w:val="24"/>
+          <w:szCs w:val="24"/>
+        </w:rPr>
+        <w:t xml:space="preserve"> </w:t>
+      </w:r>
+      <w:proofErr w:type="spellStart"/>
+      <w:r>
+        <w:rPr>
+          <w:rFonts w:ascii="Times New Roman" w:hAnsi="Times New Roman" w:cs="Times New Roman"/>
+          <w:sz w:val="24"/>
+          <w:szCs w:val="24"/>
+        </w:rPr>
+        <w:t>manu</w:t>
+      </w:r>
+      <w:proofErr w:type="spellEnd"/>
+      <w:r>
+        <w:rPr>
+          <w:rFonts w:ascii="Times New Roman" w:hAnsi="Times New Roman" w:cs="Times New Roman"/>
+          <w:sz w:val="24"/>
+          <w:szCs w:val="24"/>
+        </w:rPr>
+        <w:t xml:space="preserve">, but it </w:t>
+      </w:r>
+      <w:proofErr w:type="gramStart"/>
+      <w:r>
+        <w:rPr>
+          <w:rFonts w:ascii="Times New Roman" w:hAnsi="Times New Roman" w:cs="Times New Roman"/>
+          <w:sz w:val="24"/>
+          <w:szCs w:val="24"/>
+        </w:rPr>
+        <w:t>definitely needs</w:t>
+      </w:r>
+      <w:proofErr w:type="gramEnd"/>
+      <w:r>
+        <w:rPr>
+          <w:rFonts w:ascii="Times New Roman" w:hAnsi="Times New Roman" w:cs="Times New Roman"/>
+          <w:sz w:val="24"/>
+          <w:szCs w:val="24"/>
+        </w:rPr>
+        <w:t xml:space="preserve"> them to check&gt;</w:t>
       </w:r>
     </w:p>
     <w:p>
@@ -1344,7 +1518,25 @@
           <w:sz w:val="24"/>
           <w:szCs w:val="24"/>
         </w:rPr>
-        <w:t xml:space="preserve"> was standardized </w:t>
+        <w:t xml:space="preserve"> </w:t>
+      </w:r>
+      <w:proofErr w:type="gramStart"/>
+      <w:r>
+        <w:rPr>
+          <w:rFonts w:ascii="Times New Roman" w:hAnsi="Times New Roman" w:cs="Times New Roman"/>
+          <w:sz w:val="24"/>
+          <w:szCs w:val="24"/>
+        </w:rPr>
+        <w:t>was</w:t>
+      </w:r>
+      <w:proofErr w:type="gramEnd"/>
+      <w:r>
+        <w:rPr>
+          <w:rFonts w:ascii="Times New Roman" w:hAnsi="Times New Roman" w:cs="Times New Roman"/>
+          <w:sz w:val="24"/>
+          <w:szCs w:val="24"/>
+        </w:rPr>
+        <w:t xml:space="preserve"> standardized </w:t>
       </w:r>
       <w:r>
         <w:rPr>
@@ -1516,6 +1708,7 @@
           <w:sz w:val="24"/>
           <w:szCs w:val="24"/>
         </w:rPr>
+        <w:lastRenderedPageBreak/>
         <w:tab/>
         <w:t xml:space="preserve">After </w:t>
       </w:r>
@@ -1958,6 +2151,7 @@
         </w:rPr>
         <w:t xml:space="preserve"> 1.5.2 &lt;cite scikit-learn&gt; and </w:t>
       </w:r>
+      <w:proofErr w:type="spellStart"/>
       <w:r>
         <w:rPr>
           <w:rFonts w:ascii="Times New Roman" w:hAnsi="Times New Roman" w:cs="Times New Roman"/>
@@ -1966,7 +2160,18 @@
           <w:sz w:val="24"/>
           <w:szCs w:val="24"/>
         </w:rPr>
-        <w:t>sklearn-genetic-opt</w:t>
+        <w:t>sklearn</w:t>
+      </w:r>
+      <w:proofErr w:type="spellEnd"/>
+      <w:r>
+        <w:rPr>
+          <w:rFonts w:ascii="Times New Roman" w:hAnsi="Times New Roman" w:cs="Times New Roman"/>
+          <w:i/>
+          <w:iCs/>
+          <w:sz w:val="24"/>
+          <w:szCs w:val="24"/>
+        </w:rPr>
+        <w:t>-genetic-opt</w:t>
       </w:r>
       <w:r>
         <w:rPr>
@@ -2010,7 +2215,6 @@
           <w:sz w:val="24"/>
           <w:szCs w:val="24"/>
         </w:rPr>
-        <w:lastRenderedPageBreak/>
         <w:t>Subsection: Filter methods</w:t>
       </w:r>
     </w:p>
@@ -2783,23 +2987,7 @@
                           <w:sz w:val="24"/>
                           <w:szCs w:val="24"/>
                         </w:rPr>
-                        <m:t>Xw</m:t>
-                      </m:r>
-                      <m:r>
-                        <w:rPr>
-                          <w:rFonts w:ascii="Cambria Math" w:eastAsiaTheme="minorEastAsia" w:hAnsi="Cambria Math" w:cs="Times New Roman"/>
-                          <w:sz w:val="24"/>
-                          <w:szCs w:val="24"/>
-                        </w:rPr>
-                        <m:t>-</m:t>
-                      </m:r>
-                      <m:r>
-                        <w:rPr>
-                          <w:rFonts w:ascii="Cambria Math" w:eastAsiaTheme="minorEastAsia" w:hAnsi="Cambria Math" w:cs="Times New Roman"/>
-                          <w:sz w:val="24"/>
-                          <w:szCs w:val="24"/>
-                        </w:rPr>
-                        <m:t>y</m:t>
+                        <m:t>Xw-y</m:t>
                       </m:r>
                     </m:e>
                   </m:d>
@@ -2833,15 +3021,7 @@
               <w:sz w:val="24"/>
               <w:szCs w:val="24"/>
             </w:rPr>
-            <m:t>+</m:t>
-          </m:r>
-          <m:r>
-            <w:rPr>
-              <w:rFonts w:ascii="Cambria Math" w:eastAsiaTheme="minorEastAsia" w:hAnsi="Cambria Math" w:cs="Times New Roman"/>
-              <w:sz w:val="24"/>
-              <w:szCs w:val="24"/>
-            </w:rPr>
-            <m:t>αρ</m:t>
+            <m:t>+αρ</m:t>
           </m:r>
           <m:sSub>
             <m:sSubPr>
@@ -2952,15 +3132,7 @@
                       <w:sz w:val="24"/>
                       <w:szCs w:val="24"/>
                     </w:rPr>
-                    <m:t>1-</m:t>
-                  </m:r>
-                  <m:r>
-                    <w:rPr>
-                      <w:rFonts w:ascii="Cambria Math" w:eastAsiaTheme="minorEastAsia" w:hAnsi="Cambria Math" w:cs="Times New Roman"/>
-                      <w:sz w:val="24"/>
-                      <w:szCs w:val="24"/>
-                    </w:rPr>
-                    <m:t>ρ</m:t>
+                    <m:t>1-ρ</m:t>
                   </m:r>
                 </m:e>
               </m:d>
@@ -3093,6 +3265,7 @@
           <w:sz w:val="24"/>
           <w:szCs w:val="24"/>
         </w:rPr>
+        <w:lastRenderedPageBreak/>
         <w:t xml:space="preserve">where α is the </w:t>
       </w:r>
       <w:r>
@@ -3441,16 +3614,7 @@
           <w:sz w:val="24"/>
           <w:szCs w:val="24"/>
         </w:rPr>
-        <w:t xml:space="preserve">permuted variable was important to the model’s predictions. A greater decrease </w:t>
-      </w:r>
-      <w:r>
-        <w:rPr>
-          <w:rFonts w:ascii="Times New Roman" w:hAnsi="Times New Roman" w:cs="Times New Roman"/>
-          <w:sz w:val="24"/>
-          <w:szCs w:val="24"/>
-        </w:rPr>
-        <w:lastRenderedPageBreak/>
-        <w:t>in prediction quality indicates a higher importance for the permuted variable.</w:t>
+        <w:t>permuted variable was important to the model’s predictions. A greater decrease in prediction quality indicates a higher importance for the permuted variable.</w:t>
       </w:r>
       <w:r>
         <w:rPr>
@@ -3549,6 +3713,7 @@
         </w:rPr>
         <w:t xml:space="preserve">implemented in the </w:t>
       </w:r>
+      <w:proofErr w:type="spellStart"/>
       <w:r>
         <w:rPr>
           <w:rFonts w:ascii="Times New Roman" w:hAnsi="Times New Roman" w:cs="Times New Roman"/>
@@ -3557,7 +3722,18 @@
           <w:sz w:val="24"/>
           <w:szCs w:val="24"/>
         </w:rPr>
-        <w:t>sklearn-genetic-opt</w:t>
+        <w:t>sklearn</w:t>
+      </w:r>
+      <w:proofErr w:type="spellEnd"/>
+      <w:r>
+        <w:rPr>
+          <w:rFonts w:ascii="Times New Roman" w:hAnsi="Times New Roman" w:cs="Times New Roman"/>
+          <w:i/>
+          <w:iCs/>
+          <w:sz w:val="24"/>
+          <w:szCs w:val="24"/>
+        </w:rPr>
+        <w:t>-genetic-opt</w:t>
       </w:r>
       <w:r>
         <w:rPr>
@@ -3655,13 +3831,23 @@
         </w:rPr>
         <w:t xml:space="preserve">cross-validation </w:t>
       </w:r>
-      <w:r>
-        <w:rPr>
-          <w:rFonts w:ascii="Times New Roman" w:hAnsi="Times New Roman" w:cs="Times New Roman"/>
-          <w:sz w:val="24"/>
-          <w:szCs w:val="24"/>
-        </w:rPr>
-        <w:t>RMSE and the number of features selected</w:t>
+      <w:proofErr w:type="gramStart"/>
+      <w:r>
+        <w:rPr>
+          <w:rFonts w:ascii="Times New Roman" w:hAnsi="Times New Roman" w:cs="Times New Roman"/>
+          <w:sz w:val="24"/>
+          <w:szCs w:val="24"/>
+        </w:rPr>
+        <w:t>RMSE</w:t>
+      </w:r>
+      <w:proofErr w:type="gramEnd"/>
+      <w:r>
+        <w:rPr>
+          <w:rFonts w:ascii="Times New Roman" w:hAnsi="Times New Roman" w:cs="Times New Roman"/>
+          <w:sz w:val="24"/>
+          <w:szCs w:val="24"/>
+        </w:rPr>
+        <w:t xml:space="preserve"> and the number of features selected</w:t>
       </w:r>
       <w:r>
         <w:rPr>
@@ -3913,6 +4099,7 @@
           <w:sz w:val="24"/>
           <w:szCs w:val="24"/>
         </w:rPr>
+        <w:lastRenderedPageBreak/>
         <w:t>&lt;This section optional</w:t>
       </w:r>
       <w:r>
@@ -3929,15 +4116,69 @@
           <w:sz w:val="24"/>
           <w:szCs w:val="24"/>
         </w:rPr>
-        <w:t>Put SCINet here?</w:t>
-      </w:r>
-      <w:r>
-        <w:rPr>
-          <w:rFonts w:ascii="Times New Roman" w:hAnsi="Times New Roman" w:cs="Times New Roman"/>
-          <w:sz w:val="24"/>
-          <w:szCs w:val="24"/>
-        </w:rPr>
-        <w:t>&gt; This research used resources provided by the SCINet projet and/or the AI Center of Excellence of the USDA Agricultural Research Service, ARS project numbers 0201-888</w:t>
+        <w:t xml:space="preserve">Put </w:t>
+      </w:r>
+      <w:proofErr w:type="spellStart"/>
+      <w:r>
+        <w:rPr>
+          <w:rFonts w:ascii="Times New Roman" w:hAnsi="Times New Roman" w:cs="Times New Roman"/>
+          <w:sz w:val="24"/>
+          <w:szCs w:val="24"/>
+        </w:rPr>
+        <w:t>SCINet</w:t>
+      </w:r>
+      <w:proofErr w:type="spellEnd"/>
+      <w:r>
+        <w:rPr>
+          <w:rFonts w:ascii="Times New Roman" w:hAnsi="Times New Roman" w:cs="Times New Roman"/>
+          <w:sz w:val="24"/>
+          <w:szCs w:val="24"/>
+        </w:rPr>
+        <w:t xml:space="preserve"> here?</w:t>
+      </w:r>
+      <w:r>
+        <w:rPr>
+          <w:rFonts w:ascii="Times New Roman" w:hAnsi="Times New Roman" w:cs="Times New Roman"/>
+          <w:sz w:val="24"/>
+          <w:szCs w:val="24"/>
+        </w:rPr>
+        <w:t xml:space="preserve">&gt; This research used resources provided by the </w:t>
+      </w:r>
+      <w:proofErr w:type="spellStart"/>
+      <w:r>
+        <w:rPr>
+          <w:rFonts w:ascii="Times New Roman" w:hAnsi="Times New Roman" w:cs="Times New Roman"/>
+          <w:sz w:val="24"/>
+          <w:szCs w:val="24"/>
+        </w:rPr>
+        <w:t>SCINet</w:t>
+      </w:r>
+      <w:proofErr w:type="spellEnd"/>
+      <w:r>
+        <w:rPr>
+          <w:rFonts w:ascii="Times New Roman" w:hAnsi="Times New Roman" w:cs="Times New Roman"/>
+          <w:sz w:val="24"/>
+          <w:szCs w:val="24"/>
+        </w:rPr>
+        <w:t xml:space="preserve"> </w:t>
+      </w:r>
+      <w:proofErr w:type="spellStart"/>
+      <w:r>
+        <w:rPr>
+          <w:rFonts w:ascii="Times New Roman" w:hAnsi="Times New Roman" w:cs="Times New Roman"/>
+          <w:sz w:val="24"/>
+          <w:szCs w:val="24"/>
+        </w:rPr>
+        <w:t>projet</w:t>
+      </w:r>
+      <w:proofErr w:type="spellEnd"/>
+      <w:r>
+        <w:rPr>
+          <w:rFonts w:ascii="Times New Roman" w:hAnsi="Times New Roman" w:cs="Times New Roman"/>
+          <w:sz w:val="24"/>
+          <w:szCs w:val="24"/>
+        </w:rPr>
+        <w:t xml:space="preserve"> and/or the AI Center of Excellence of the USDA Agricultural Research Service, ARS project numbers 0201-888</w:t>
       </w:r>
       <w:r>
         <w:rPr>

</xml_diff>

<commit_message>
Continued working on manu
</commit_message>
<xml_diff>
--- a/manuscript/just_text.docx
+++ b/manuscript/just_text.docx
@@ -552,7 +552,7 @@
           <w:sz w:val="24"/>
           <w:szCs w:val="24"/>
         </w:rPr>
-        <w:t xml:space="preserve">Disclaimer: Even though the hyperspectral data had a spectral resolution of 1 nm, waveband selection </w:t>
+        <w:t xml:space="preserve">Even though the hyperspectral data had a spectral resolution of 1 nm, waveband selection </w:t>
       </w:r>
       <w:r>
         <w:rPr>
@@ -576,15 +576,31 @@
           <w:sz w:val="24"/>
           <w:szCs w:val="24"/>
         </w:rPr>
-        <w:t>Wavebands tended to have Pearson correlations of greater than 0.</w:t>
-      </w:r>
-      <w:r>
-        <w:rPr>
-          <w:rFonts w:ascii="Times New Roman" w:hAnsi="Times New Roman" w:cs="Times New Roman"/>
-          <w:sz w:val="24"/>
-          <w:szCs w:val="24"/>
-        </w:rPr>
-        <w:t>9 with neighboring wavebands for very large regions o</w:t>
+        <w:t xml:space="preserve">Wavebands tended to have </w:t>
+      </w:r>
+      <w:r>
+        <w:rPr>
+          <w:rFonts w:ascii="Times New Roman" w:hAnsi="Times New Roman" w:cs="Times New Roman"/>
+          <w:sz w:val="24"/>
+          <w:szCs w:val="24"/>
+        </w:rPr>
+        <w:t xml:space="preserve">very large </w:t>
+      </w:r>
+      <w:r>
+        <w:rPr>
+          <w:rFonts w:ascii="Times New Roman" w:hAnsi="Times New Roman" w:cs="Times New Roman"/>
+          <w:sz w:val="24"/>
+          <w:szCs w:val="24"/>
+        </w:rPr>
+        <w:t xml:space="preserve">Pearson correlations </w:t>
+      </w:r>
+      <w:r>
+        <w:rPr>
+          <w:rFonts w:ascii="Times New Roman" w:hAnsi="Times New Roman" w:cs="Times New Roman"/>
+          <w:sz w:val="24"/>
+          <w:szCs w:val="24"/>
+        </w:rPr>
+        <w:t>with neighboring wavebands for very large regions o</w:t>
       </w:r>
       <w:r>
         <w:rPr>
@@ -616,7 +632,153 @@
           <w:sz w:val="24"/>
           <w:szCs w:val="24"/>
         </w:rPr>
-        <w:t>near infrared (NIR) region.</w:t>
+        <w:t xml:space="preserve">near infrared </w:t>
+      </w:r>
+      <w:commentRangeStart w:id="0"/>
+      <w:r>
+        <w:rPr>
+          <w:rFonts w:ascii="Times New Roman" w:hAnsi="Times New Roman" w:cs="Times New Roman"/>
+          <w:sz w:val="24"/>
+          <w:szCs w:val="24"/>
+        </w:rPr>
+        <w:t>(NIR)</w:t>
+      </w:r>
+      <w:commentRangeEnd w:id="0"/>
+      <w:r>
+        <w:rPr>
+          <w:rStyle w:val="CommentReference"/>
+        </w:rPr>
+        <w:commentReference w:id="0"/>
+      </w:r>
+      <w:r>
+        <w:rPr>
+          <w:rFonts w:ascii="Times New Roman" w:hAnsi="Times New Roman" w:cs="Times New Roman"/>
+          <w:sz w:val="24"/>
+          <w:szCs w:val="24"/>
+        </w:rPr>
+        <w:t xml:space="preserve"> region</w:t>
+      </w:r>
+      <w:r>
+        <w:rPr>
+          <w:rFonts w:ascii="Times New Roman" w:hAnsi="Times New Roman" w:cs="Times New Roman"/>
+          <w:sz w:val="24"/>
+          <w:szCs w:val="24"/>
+        </w:rPr>
+        <w:t xml:space="preserve"> &lt;cross reference to </w:t>
+      </w:r>
+      <w:proofErr w:type="spellStart"/>
+      <w:r>
+        <w:rPr>
+          <w:rFonts w:ascii="Times New Roman" w:hAnsi="Times New Roman" w:cs="Times New Roman"/>
+          <w:sz w:val="24"/>
+          <w:szCs w:val="24"/>
+        </w:rPr>
+        <w:t>corr</w:t>
+      </w:r>
+      <w:proofErr w:type="spellEnd"/>
+      <w:r>
+        <w:rPr>
+          <w:rFonts w:ascii="Times New Roman" w:hAnsi="Times New Roman" w:cs="Times New Roman"/>
+          <w:sz w:val="24"/>
+          <w:szCs w:val="24"/>
+        </w:rPr>
+        <w:t xml:space="preserve"> figure&gt;</w:t>
+      </w:r>
+      <w:r>
+        <w:rPr>
+          <w:rFonts w:ascii="Times New Roman" w:hAnsi="Times New Roman" w:cs="Times New Roman"/>
+          <w:sz w:val="24"/>
+          <w:szCs w:val="24"/>
+        </w:rPr>
+        <w:t xml:space="preserve">. </w:t>
+      </w:r>
+      <w:r>
+        <w:rPr>
+          <w:rFonts w:ascii="Times New Roman" w:hAnsi="Times New Roman" w:cs="Times New Roman"/>
+          <w:sz w:val="24"/>
+          <w:szCs w:val="24"/>
+        </w:rPr>
+        <w:t xml:space="preserve">At </w:t>
+      </w:r>
+      <w:r>
+        <w:rPr>
+          <w:rFonts w:ascii="Times New Roman" w:hAnsi="Times New Roman" w:cs="Times New Roman"/>
+          <w:sz w:val="24"/>
+          <w:szCs w:val="24"/>
+        </w:rPr>
+        <w:t xml:space="preserve">this level, </w:t>
+      </w:r>
+      <w:r>
+        <w:rPr>
+          <w:rFonts w:ascii="Times New Roman" w:hAnsi="Times New Roman" w:cs="Times New Roman"/>
+          <w:sz w:val="24"/>
+          <w:szCs w:val="24"/>
+        </w:rPr>
+        <w:t>any variation in waveband selection</w:t>
+      </w:r>
+      <w:r>
+        <w:rPr>
+          <w:rFonts w:ascii="Times New Roman" w:hAnsi="Times New Roman" w:cs="Times New Roman"/>
+          <w:sz w:val="24"/>
+          <w:szCs w:val="24"/>
+        </w:rPr>
+        <w:t>s might be due more to noise or stochastic algorithm choices than a</w:t>
+      </w:r>
+      <w:r>
+        <w:rPr>
+          <w:rFonts w:ascii="Times New Roman" w:hAnsi="Times New Roman" w:cs="Times New Roman"/>
+          <w:sz w:val="24"/>
+          <w:szCs w:val="24"/>
+        </w:rPr>
+        <w:t xml:space="preserve"> true signal in the data. </w:t>
+      </w:r>
+      <w:r>
+        <w:rPr>
+          <w:rFonts w:ascii="Times New Roman" w:hAnsi="Times New Roman" w:cs="Times New Roman"/>
+          <w:sz w:val="24"/>
+          <w:szCs w:val="24"/>
+        </w:rPr>
+        <w:t>With correlation greater than 0.999 for adjacent wavebands</w:t>
+      </w:r>
+      <w:r>
+        <w:rPr>
+          <w:rFonts w:ascii="Times New Roman" w:hAnsi="Times New Roman" w:cs="Times New Roman"/>
+          <w:sz w:val="24"/>
+          <w:szCs w:val="24"/>
+        </w:rPr>
+        <w:t xml:space="preserve"> across the spectrum, such wavebands become </w:t>
+      </w:r>
+      <w:r>
+        <w:rPr>
+          <w:rFonts w:ascii="Times New Roman" w:hAnsi="Times New Roman" w:cs="Times New Roman"/>
+          <w:sz w:val="24"/>
+          <w:szCs w:val="24"/>
+        </w:rPr>
+        <w:t>practically</w:t>
+      </w:r>
+      <w:r>
+        <w:rPr>
+          <w:rFonts w:ascii="Times New Roman" w:hAnsi="Times New Roman" w:cs="Times New Roman"/>
+          <w:sz w:val="24"/>
+          <w:szCs w:val="24"/>
+        </w:rPr>
+        <w:t xml:space="preserve"> interchangeable. </w:t>
+      </w:r>
+      <w:r>
+        <w:rPr>
+          <w:rFonts w:ascii="Times New Roman" w:hAnsi="Times New Roman" w:cs="Times New Roman"/>
+          <w:sz w:val="24"/>
+          <w:szCs w:val="24"/>
+        </w:rPr>
+        <w:t>For this reason, we report waveband selection</w:t>
+      </w:r>
+      <w:r>
+        <w:rPr>
+          <w:rFonts w:ascii="Times New Roman" w:hAnsi="Times New Roman" w:cs="Times New Roman"/>
+          <w:sz w:val="24"/>
+          <w:szCs w:val="24"/>
+        </w:rPr>
+        <w:t xml:space="preserve"> results at a coarser resolution, rounding to the nearest 10 nm.</w:t>
       </w:r>
     </w:p>
     <w:p>
@@ -632,31 +794,47 @@
           <w:szCs w:val="24"/>
         </w:rPr>
       </w:pPr>
-      <w:proofErr w:type="gramStart"/>
-      <w:r>
-        <w:rPr>
-          <w:rFonts w:ascii="Times New Roman" w:hAnsi="Times New Roman" w:cs="Times New Roman"/>
-          <w:sz w:val="24"/>
-          <w:szCs w:val="24"/>
-        </w:rPr>
-        <w:t>Generally</w:t>
-      </w:r>
-      <w:proofErr w:type="gramEnd"/>
-      <w:r>
-        <w:rPr>
-          <w:rFonts w:ascii="Times New Roman" w:hAnsi="Times New Roman" w:cs="Times New Roman"/>
-          <w:sz w:val="24"/>
-          <w:szCs w:val="24"/>
-        </w:rPr>
-        <w:t xml:space="preserve"> no strong agreement for important wavebands among methods and genes, </w:t>
-      </w:r>
-      <w:r>
-        <w:rPr>
-          <w:rFonts w:ascii="Times New Roman" w:hAnsi="Times New Roman" w:cs="Times New Roman"/>
-          <w:sz w:val="24"/>
-          <w:szCs w:val="24"/>
-        </w:rPr>
-        <w:t>but a few weak patterns</w:t>
+      <w:commentRangeStart w:id="1"/>
+      <w:r>
+        <w:rPr>
+          <w:rFonts w:ascii="Times New Roman" w:hAnsi="Times New Roman" w:cs="Times New Roman"/>
+          <w:sz w:val="24"/>
+          <w:szCs w:val="24"/>
+        </w:rPr>
+        <w:t xml:space="preserve">The regions </w:t>
+      </w:r>
+      <w:r>
+        <w:rPr>
+          <w:rFonts w:ascii="Times New Roman" w:hAnsi="Times New Roman" w:cs="Times New Roman"/>
+          <w:sz w:val="24"/>
+          <w:szCs w:val="24"/>
+        </w:rPr>
+        <w:t xml:space="preserve">in &lt;cross reference to </w:t>
+      </w:r>
+      <w:proofErr w:type="spellStart"/>
+      <w:r>
+        <w:rPr>
+          <w:rFonts w:ascii="Times New Roman" w:hAnsi="Times New Roman" w:cs="Times New Roman"/>
+          <w:sz w:val="24"/>
+          <w:szCs w:val="24"/>
+        </w:rPr>
+        <w:t>corr</w:t>
+      </w:r>
+      <w:proofErr w:type="spellEnd"/>
+      <w:r>
+        <w:rPr>
+          <w:rFonts w:ascii="Times New Roman" w:hAnsi="Times New Roman" w:cs="Times New Roman"/>
+          <w:sz w:val="24"/>
+          <w:szCs w:val="24"/>
+        </w:rPr>
+        <w:t>&gt; with higher correlations tended to be regions with high reflectance, and vice versa.</w:t>
+      </w:r>
+      <w:commentRangeEnd w:id="1"/>
+      <w:r>
+        <w:rPr>
+          <w:rStyle w:val="CommentReference"/>
+        </w:rPr>
+        <w:commentReference w:id="1"/>
       </w:r>
     </w:p>
     <w:p>
@@ -678,7 +856,454 @@
           <w:sz w:val="24"/>
           <w:szCs w:val="24"/>
         </w:rPr>
-        <w:t xml:space="preserve">16S </w:t>
+        <w:t xml:space="preserve">Generally no strong agreement for important wavebands among methods and genes, </w:t>
+      </w:r>
+      <w:r>
+        <w:rPr>
+          <w:rFonts w:ascii="Times New Roman" w:hAnsi="Times New Roman" w:cs="Times New Roman"/>
+          <w:sz w:val="24"/>
+          <w:szCs w:val="24"/>
+        </w:rPr>
+        <w:t>but a few patterns</w:t>
+      </w:r>
+      <w:r>
+        <w:rPr>
+          <w:rFonts w:ascii="Times New Roman" w:hAnsi="Times New Roman" w:cs="Times New Roman"/>
+          <w:sz w:val="24"/>
+          <w:szCs w:val="24"/>
+        </w:rPr>
+        <w:t xml:space="preserve"> emerged</w:t>
+      </w:r>
+    </w:p>
+    <w:p>
+      <w:pPr>
+        <w:pStyle w:val="ListParagraph"/>
+        <w:numPr>
+          <w:ilvl w:val="2"/>
+          <w:numId w:val="2"/>
+        </w:numPr>
+        <w:rPr>
+          <w:rFonts w:ascii="Times New Roman" w:hAnsi="Times New Roman" w:cs="Times New Roman"/>
+          <w:sz w:val="24"/>
+          <w:szCs w:val="24"/>
+        </w:rPr>
+      </w:pPr>
+      <w:r>
+        <w:rPr>
+          <w:rFonts w:ascii="Times New Roman" w:hAnsi="Times New Roman" w:cs="Times New Roman"/>
+          <w:sz w:val="24"/>
+          <w:szCs w:val="24"/>
+        </w:rPr>
+        <w:lastRenderedPageBreak/>
+        <w:t>16S</w:t>
+      </w:r>
+      <w:r>
+        <w:rPr>
+          <w:rFonts w:ascii="Times New Roman" w:hAnsi="Times New Roman" w:cs="Times New Roman"/>
+          <w:sz w:val="24"/>
+          <w:szCs w:val="24"/>
+        </w:rPr>
+        <w:t xml:space="preserve"> (most important </w:t>
+      </w:r>
+      <w:r>
+        <w:rPr>
+          <w:rFonts w:ascii="Times New Roman" w:hAnsi="Times New Roman" w:cs="Times New Roman"/>
+          <w:sz w:val="24"/>
+          <w:szCs w:val="24"/>
+        </w:rPr>
+        <w:t>along with 18S, but also best model results)</w:t>
+      </w:r>
+      <w:r>
+        <w:rPr>
+          <w:rFonts w:ascii="Times New Roman" w:hAnsi="Times New Roman" w:cs="Times New Roman"/>
+          <w:sz w:val="24"/>
+          <w:szCs w:val="24"/>
+        </w:rPr>
+        <w:t>. Looking at consensus</w:t>
+      </w:r>
+      <w:r>
+        <w:rPr>
+          <w:rFonts w:ascii="Times New Roman" w:hAnsi="Times New Roman" w:cs="Times New Roman"/>
+          <w:sz w:val="24"/>
+          <w:szCs w:val="24"/>
+        </w:rPr>
+        <w:t xml:space="preserve"> and baseline models in particular.</w:t>
+      </w:r>
+      <w:r>
+        <w:rPr>
+          <w:rFonts w:ascii="Times New Roman" w:hAnsi="Times New Roman" w:cs="Times New Roman"/>
+          <w:sz w:val="24"/>
+          <w:szCs w:val="24"/>
+        </w:rPr>
+        <w:t xml:space="preserve"> Order results by decreasing coefficients</w:t>
+      </w:r>
+    </w:p>
+    <w:p>
+      <w:pPr>
+        <w:pStyle w:val="ListParagraph"/>
+        <w:numPr>
+          <w:ilvl w:val="3"/>
+          <w:numId w:val="2"/>
+        </w:numPr>
+        <w:rPr>
+          <w:rFonts w:ascii="Times New Roman" w:hAnsi="Times New Roman" w:cs="Times New Roman"/>
+          <w:sz w:val="24"/>
+          <w:szCs w:val="24"/>
+        </w:rPr>
+      </w:pPr>
+      <w:r>
+        <w:rPr>
+          <w:rFonts w:ascii="Times New Roman" w:hAnsi="Times New Roman" w:cs="Times New Roman"/>
+          <w:sz w:val="24"/>
+          <w:szCs w:val="24"/>
+        </w:rPr>
+        <w:t>Visible light only</w:t>
+      </w:r>
+      <w:r>
+        <w:rPr>
+          <w:rFonts w:ascii="Times New Roman" w:hAnsi="Times New Roman" w:cs="Times New Roman"/>
+          <w:sz w:val="24"/>
+          <w:szCs w:val="24"/>
+        </w:rPr>
+        <w:t>:</w:t>
+      </w:r>
+    </w:p>
+    <w:p>
+      <w:pPr>
+        <w:pStyle w:val="ListParagraph"/>
+        <w:numPr>
+          <w:ilvl w:val="4"/>
+          <w:numId w:val="2"/>
+        </w:numPr>
+        <w:rPr>
+          <w:rFonts w:ascii="Times New Roman" w:hAnsi="Times New Roman" w:cs="Times New Roman"/>
+          <w:sz w:val="24"/>
+          <w:szCs w:val="24"/>
+        </w:rPr>
+      </w:pPr>
+      <w:r>
+        <w:rPr>
+          <w:rFonts w:ascii="Times New Roman" w:hAnsi="Times New Roman" w:cs="Times New Roman"/>
+          <w:sz w:val="24"/>
+          <w:szCs w:val="24"/>
+        </w:rPr>
+        <w:t>Consensu</w:t>
+      </w:r>
+      <w:r>
+        <w:rPr>
+          <w:rFonts w:ascii="Times New Roman" w:hAnsi="Times New Roman" w:cs="Times New Roman"/>
+          <w:sz w:val="24"/>
+          <w:szCs w:val="24"/>
+        </w:rPr>
+        <w:t>s</w:t>
+      </w:r>
+      <w:r>
+        <w:rPr>
+          <w:rFonts w:ascii="Times New Roman" w:hAnsi="Times New Roman" w:cs="Times New Roman"/>
+          <w:sz w:val="24"/>
+          <w:szCs w:val="24"/>
+        </w:rPr>
+        <w:t xml:space="preserve">: </w:t>
+      </w:r>
+      <w:r>
+        <w:rPr>
+          <w:rFonts w:ascii="Times New Roman" w:hAnsi="Times New Roman" w:cs="Times New Roman"/>
+          <w:sz w:val="24"/>
+          <w:szCs w:val="24"/>
+        </w:rPr>
+        <w:t xml:space="preserve">one </w:t>
+      </w:r>
+      <w:r>
+        <w:rPr>
+          <w:rFonts w:ascii="Times New Roman" w:hAnsi="Times New Roman" w:cs="Times New Roman"/>
+          <w:sz w:val="24"/>
+          <w:szCs w:val="24"/>
+        </w:rPr>
+        <w:t>620</w:t>
+      </w:r>
+      <w:r>
+        <w:rPr>
+          <w:rFonts w:ascii="Times New Roman" w:hAnsi="Times New Roman" w:cs="Times New Roman"/>
+          <w:sz w:val="24"/>
+          <w:szCs w:val="24"/>
+        </w:rPr>
+        <w:t xml:space="preserve"> (orange)</w:t>
+      </w:r>
+      <w:r>
+        <w:rPr>
+          <w:rFonts w:ascii="Times New Roman" w:hAnsi="Times New Roman" w:cs="Times New Roman"/>
+          <w:sz w:val="24"/>
+          <w:szCs w:val="24"/>
+        </w:rPr>
+        <w:t xml:space="preserve">, then </w:t>
+      </w:r>
+      <w:r>
+        <w:rPr>
+          <w:rFonts w:ascii="Times New Roman" w:hAnsi="Times New Roman" w:cs="Times New Roman"/>
+          <w:sz w:val="24"/>
+          <w:szCs w:val="24"/>
+        </w:rPr>
+        <w:t xml:space="preserve">four at </w:t>
+      </w:r>
+      <w:r>
+        <w:rPr>
+          <w:rFonts w:ascii="Times New Roman" w:hAnsi="Times New Roman" w:cs="Times New Roman"/>
+          <w:sz w:val="24"/>
+          <w:szCs w:val="24"/>
+        </w:rPr>
+        <w:t>590-600</w:t>
+      </w:r>
+      <w:r>
+        <w:rPr>
+          <w:rFonts w:ascii="Times New Roman" w:hAnsi="Times New Roman" w:cs="Times New Roman"/>
+          <w:sz w:val="24"/>
+          <w:szCs w:val="24"/>
+        </w:rPr>
+        <w:t xml:space="preserve"> (orange)</w:t>
+      </w:r>
+      <w:r>
+        <w:rPr>
+          <w:rFonts w:ascii="Times New Roman" w:hAnsi="Times New Roman" w:cs="Times New Roman"/>
+          <w:sz w:val="24"/>
+          <w:szCs w:val="24"/>
+        </w:rPr>
+        <w:t xml:space="preserve">, then </w:t>
+      </w:r>
+      <w:r>
+        <w:rPr>
+          <w:rFonts w:ascii="Times New Roman" w:hAnsi="Times New Roman" w:cs="Times New Roman"/>
+          <w:sz w:val="24"/>
+          <w:szCs w:val="24"/>
+        </w:rPr>
+        <w:t>three at 530-540</w:t>
+      </w:r>
+      <w:r>
+        <w:rPr>
+          <w:rFonts w:ascii="Times New Roman" w:hAnsi="Times New Roman" w:cs="Times New Roman"/>
+          <w:sz w:val="24"/>
+          <w:szCs w:val="24"/>
+        </w:rPr>
+        <w:t xml:space="preserve"> (green)</w:t>
+      </w:r>
+      <w:r>
+        <w:rPr>
+          <w:rFonts w:ascii="Times New Roman" w:hAnsi="Times New Roman" w:cs="Times New Roman"/>
+          <w:sz w:val="24"/>
+          <w:szCs w:val="24"/>
+        </w:rPr>
+        <w:t>.</w:t>
+      </w:r>
+    </w:p>
+    <w:p>
+      <w:pPr>
+        <w:pStyle w:val="ListParagraph"/>
+        <w:numPr>
+          <w:ilvl w:val="4"/>
+          <w:numId w:val="2"/>
+        </w:numPr>
+        <w:rPr>
+          <w:rFonts w:ascii="Times New Roman" w:hAnsi="Times New Roman" w:cs="Times New Roman"/>
+          <w:sz w:val="24"/>
+          <w:szCs w:val="24"/>
+        </w:rPr>
+      </w:pPr>
+      <w:r>
+        <w:rPr>
+          <w:rFonts w:ascii="Times New Roman" w:hAnsi="Times New Roman" w:cs="Times New Roman"/>
+          <w:sz w:val="24"/>
+          <w:szCs w:val="24"/>
+        </w:rPr>
+        <w:t xml:space="preserve">Baseline: </w:t>
+      </w:r>
+      <w:r>
+        <w:rPr>
+          <w:rFonts w:ascii="Times New Roman" w:hAnsi="Times New Roman" w:cs="Times New Roman"/>
+          <w:sz w:val="24"/>
+          <w:szCs w:val="24"/>
+        </w:rPr>
+        <w:t>440 (</w:t>
+      </w:r>
+      <w:r>
+        <w:rPr>
+          <w:rFonts w:ascii="Times New Roman" w:hAnsi="Times New Roman" w:cs="Times New Roman"/>
+          <w:sz w:val="24"/>
+          <w:szCs w:val="24"/>
+        </w:rPr>
+        <w:t>adjacent extreme coefficients)</w:t>
+      </w:r>
+      <w:r>
+        <w:rPr>
+          <w:rFonts w:ascii="Times New Roman" w:hAnsi="Times New Roman" w:cs="Times New Roman"/>
+          <w:sz w:val="24"/>
+          <w:szCs w:val="24"/>
+        </w:rPr>
+        <w:t xml:space="preserve"> (purple)</w:t>
+      </w:r>
+      <w:r>
+        <w:rPr>
+          <w:rFonts w:ascii="Times New Roman" w:hAnsi="Times New Roman" w:cs="Times New Roman"/>
+          <w:sz w:val="24"/>
+          <w:szCs w:val="24"/>
+        </w:rPr>
+        <w:t xml:space="preserve">, </w:t>
+      </w:r>
+      <w:r>
+        <w:rPr>
+          <w:rFonts w:ascii="Times New Roman" w:hAnsi="Times New Roman" w:cs="Times New Roman"/>
+          <w:sz w:val="24"/>
+          <w:szCs w:val="24"/>
+        </w:rPr>
+        <w:t>540</w:t>
+      </w:r>
+      <w:r>
+        <w:rPr>
+          <w:rFonts w:ascii="Times New Roman" w:hAnsi="Times New Roman" w:cs="Times New Roman"/>
+          <w:sz w:val="24"/>
+          <w:szCs w:val="24"/>
+        </w:rPr>
+        <w:t xml:space="preserve"> (green)</w:t>
+      </w:r>
+      <w:r>
+        <w:rPr>
+          <w:rFonts w:ascii="Times New Roman" w:hAnsi="Times New Roman" w:cs="Times New Roman"/>
+          <w:sz w:val="24"/>
+          <w:szCs w:val="24"/>
+        </w:rPr>
+        <w:t>, 590-600</w:t>
+      </w:r>
+      <w:r>
+        <w:rPr>
+          <w:rFonts w:ascii="Times New Roman" w:hAnsi="Times New Roman" w:cs="Times New Roman"/>
+          <w:sz w:val="24"/>
+          <w:szCs w:val="24"/>
+        </w:rPr>
+        <w:t xml:space="preserve"> (orange)</w:t>
+      </w:r>
+    </w:p>
+    <w:p>
+      <w:pPr>
+        <w:pStyle w:val="ListParagraph"/>
+        <w:numPr>
+          <w:ilvl w:val="3"/>
+          <w:numId w:val="2"/>
+        </w:numPr>
+        <w:rPr>
+          <w:rFonts w:ascii="Times New Roman" w:hAnsi="Times New Roman" w:cs="Times New Roman"/>
+          <w:sz w:val="24"/>
+          <w:szCs w:val="24"/>
+        </w:rPr>
+      </w:pPr>
+      <w:r>
+        <w:rPr>
+          <w:rFonts w:ascii="Times New Roman" w:hAnsi="Times New Roman" w:cs="Times New Roman"/>
+          <w:sz w:val="24"/>
+          <w:szCs w:val="24"/>
+        </w:rPr>
+        <w:t xml:space="preserve">All </w:t>
+      </w:r>
+      <w:proofErr w:type="spellStart"/>
+      <w:r>
+        <w:rPr>
+          <w:rFonts w:ascii="Times New Roman" w:hAnsi="Times New Roman" w:cs="Times New Roman"/>
+          <w:sz w:val="24"/>
+          <w:szCs w:val="24"/>
+        </w:rPr>
+        <w:t>wvs</w:t>
+      </w:r>
+      <w:proofErr w:type="spellEnd"/>
+      <w:r>
+        <w:rPr>
+          <w:rFonts w:ascii="Times New Roman" w:hAnsi="Times New Roman" w:cs="Times New Roman"/>
+          <w:sz w:val="24"/>
+          <w:szCs w:val="24"/>
+        </w:rPr>
+        <w:t xml:space="preserve">: </w:t>
+      </w:r>
+      <w:r>
+        <w:rPr>
+          <w:rFonts w:ascii="Times New Roman" w:hAnsi="Times New Roman" w:cs="Times New Roman"/>
+          <w:sz w:val="24"/>
+          <w:szCs w:val="24"/>
+        </w:rPr>
+        <w:t>1890-1940</w:t>
+      </w:r>
+      <w:r>
+        <w:rPr>
+          <w:rFonts w:ascii="Times New Roman" w:hAnsi="Times New Roman" w:cs="Times New Roman"/>
+          <w:sz w:val="24"/>
+          <w:szCs w:val="24"/>
+        </w:rPr>
+        <w:t xml:space="preserve"> (FSWIR)</w:t>
+      </w:r>
+      <w:r>
+        <w:rPr>
+          <w:rFonts w:ascii="Times New Roman" w:hAnsi="Times New Roman" w:cs="Times New Roman"/>
+          <w:sz w:val="24"/>
+          <w:szCs w:val="24"/>
+        </w:rPr>
+        <w:t xml:space="preserve"> particularly important</w:t>
+      </w:r>
+    </w:p>
+    <w:p>
+      <w:pPr>
+        <w:pStyle w:val="ListParagraph"/>
+        <w:numPr>
+          <w:ilvl w:val="2"/>
+          <w:numId w:val="2"/>
+        </w:numPr>
+        <w:rPr>
+          <w:rFonts w:ascii="Times New Roman" w:hAnsi="Times New Roman" w:cs="Times New Roman"/>
+          <w:sz w:val="24"/>
+          <w:szCs w:val="24"/>
+        </w:rPr>
+      </w:pPr>
+      <w:r>
+        <w:rPr>
+          <w:rFonts w:ascii="Times New Roman" w:hAnsi="Times New Roman" w:cs="Times New Roman"/>
+          <w:sz w:val="24"/>
+          <w:szCs w:val="24"/>
+        </w:rPr>
+        <w:t>For genes overall:</w:t>
+      </w:r>
+      <w:r>
+        <w:rPr>
+          <w:rFonts w:ascii="Times New Roman" w:hAnsi="Times New Roman" w:cs="Times New Roman"/>
+          <w:sz w:val="24"/>
+          <w:szCs w:val="24"/>
+        </w:rPr>
+        <w:t xml:space="preserve"> </w:t>
+      </w:r>
+      <w:r>
+        <w:rPr>
+          <w:rFonts w:ascii="Times New Roman" w:hAnsi="Times New Roman" w:cs="Times New Roman"/>
+          <w:sz w:val="24"/>
+          <w:szCs w:val="24"/>
+        </w:rPr>
+        <w:t xml:space="preserve">510-560 (green), </w:t>
+      </w:r>
+      <w:r>
+        <w:rPr>
+          <w:rFonts w:ascii="Times New Roman" w:hAnsi="Times New Roman" w:cs="Times New Roman"/>
+          <w:sz w:val="24"/>
+          <w:szCs w:val="24"/>
+        </w:rPr>
+        <w:t xml:space="preserve">700-720 (RE), 970-980 (NIR), </w:t>
+      </w:r>
+      <w:r>
+        <w:rPr>
+          <w:rFonts w:ascii="Times New Roman" w:hAnsi="Times New Roman" w:cs="Times New Roman"/>
+          <w:sz w:val="24"/>
+          <w:szCs w:val="24"/>
+        </w:rPr>
+        <w:t>1</w:t>
+      </w:r>
+      <w:r>
+        <w:rPr>
+          <w:rFonts w:ascii="Times New Roman" w:hAnsi="Times New Roman" w:cs="Times New Roman"/>
+          <w:sz w:val="24"/>
+          <w:szCs w:val="24"/>
+        </w:rPr>
+        <w:t>890-1940 (FSWIR; this from 16S) notable clusters</w:t>
       </w:r>
     </w:p>
     <w:p>
@@ -848,7 +1473,6 @@
           <w:sz w:val="24"/>
           <w:szCs w:val="24"/>
         </w:rPr>
-        <w:lastRenderedPageBreak/>
         <w:t>Generalize models to coarser spectral resolution</w:t>
       </w:r>
       <w:r>
@@ -1087,7 +1711,7 @@
           <w:szCs w:val="24"/>
         </w:rPr>
       </w:pPr>
-      <w:commentRangeStart w:id="0"/>
+      <w:commentRangeStart w:id="2"/>
       <w:r>
         <w:rPr>
           <w:rFonts w:ascii="Times New Roman" w:hAnsi="Times New Roman" w:cs="Times New Roman"/>
@@ -1098,12 +1722,12 @@
         </w:rPr>
         <w:t>Subsection: Data</w:t>
       </w:r>
-      <w:commentRangeEnd w:id="0"/>
+      <w:commentRangeEnd w:id="2"/>
       <w:r>
         <w:rPr>
           <w:rStyle w:val="CommentReference"/>
         </w:rPr>
-        <w:commentReference w:id="0"/>
+        <w:commentReference w:id="2"/>
       </w:r>
     </w:p>
     <w:p>
@@ -1163,25 +1787,7 @@
           <w:sz w:val="24"/>
           <w:szCs w:val="24"/>
         </w:rPr>
-        <w:t xml:space="preserve"> &lt;Should experimental design be discussed here, since the different treatments were only relevant for this study to the </w:t>
-      </w:r>
-      <w:proofErr w:type="gramStart"/>
-      <w:r>
-        <w:rPr>
-          <w:rFonts w:ascii="Times New Roman" w:hAnsi="Times New Roman" w:cs="Times New Roman"/>
-          <w:sz w:val="24"/>
-          <w:szCs w:val="24"/>
-        </w:rPr>
-        <w:t>extent</w:t>
-      </w:r>
-      <w:proofErr w:type="gramEnd"/>
-      <w:r>
-        <w:rPr>
-          <w:rFonts w:ascii="Times New Roman" w:hAnsi="Times New Roman" w:cs="Times New Roman"/>
-          <w:sz w:val="24"/>
-          <w:szCs w:val="24"/>
-        </w:rPr>
-        <w:t xml:space="preserve"> they generated variation in the data?&gt;</w:t>
+        <w:t xml:space="preserve"> &lt;Should experimental design be discussed here, since the different treatments were only relevant for this study to the extent they generated variation in the data?&gt;</w:t>
       </w:r>
     </w:p>
     <w:p>
@@ -1225,6 +1831,7 @@
           <w:sz w:val="24"/>
           <w:szCs w:val="24"/>
         </w:rPr>
+        <w:lastRenderedPageBreak/>
         <w:t xml:space="preserve">qPCR data &lt;I’ll write this based on </w:t>
       </w:r>
       <w:proofErr w:type="spellStart"/>
@@ -1261,25 +1868,7 @@
           <w:sz w:val="24"/>
           <w:szCs w:val="24"/>
         </w:rPr>
-        <w:t xml:space="preserve">, but it </w:t>
-      </w:r>
-      <w:proofErr w:type="gramStart"/>
-      <w:r>
-        <w:rPr>
-          <w:rFonts w:ascii="Times New Roman" w:hAnsi="Times New Roman" w:cs="Times New Roman"/>
-          <w:sz w:val="24"/>
-          <w:szCs w:val="24"/>
-        </w:rPr>
-        <w:t>definitely needs</w:t>
-      </w:r>
-      <w:proofErr w:type="gramEnd"/>
-      <w:r>
-        <w:rPr>
-          <w:rFonts w:ascii="Times New Roman" w:hAnsi="Times New Roman" w:cs="Times New Roman"/>
-          <w:sz w:val="24"/>
-          <w:szCs w:val="24"/>
-        </w:rPr>
-        <w:t xml:space="preserve"> them to check&gt;</w:t>
+        <w:t>, but it definitely needs them to check&gt;</w:t>
       </w:r>
     </w:p>
     <w:p>
@@ -1300,7 +1889,7 @@
         </w:rPr>
         <w:t xml:space="preserve">Subsection: </w:t>
       </w:r>
-      <w:commentRangeStart w:id="1"/>
+      <w:commentRangeStart w:id="3"/>
       <w:r>
         <w:rPr>
           <w:rFonts w:ascii="Times New Roman" w:hAnsi="Times New Roman" w:cs="Times New Roman"/>
@@ -1311,12 +1900,12 @@
         </w:rPr>
         <w:t>Overall workflow</w:t>
       </w:r>
-      <w:commentRangeEnd w:id="1"/>
+      <w:commentRangeEnd w:id="3"/>
       <w:r>
         <w:rPr>
           <w:rStyle w:val="CommentReference"/>
         </w:rPr>
-        <w:commentReference w:id="1"/>
+        <w:commentReference w:id="3"/>
       </w:r>
       <w:r>
         <w:rPr>
@@ -1518,25 +2107,7 @@
           <w:sz w:val="24"/>
           <w:szCs w:val="24"/>
         </w:rPr>
-        <w:t xml:space="preserve"> </w:t>
-      </w:r>
-      <w:proofErr w:type="gramStart"/>
-      <w:r>
-        <w:rPr>
-          <w:rFonts w:ascii="Times New Roman" w:hAnsi="Times New Roman" w:cs="Times New Roman"/>
-          <w:sz w:val="24"/>
-          <w:szCs w:val="24"/>
-        </w:rPr>
-        <w:t>was</w:t>
-      </w:r>
-      <w:proofErr w:type="gramEnd"/>
-      <w:r>
-        <w:rPr>
-          <w:rFonts w:ascii="Times New Roman" w:hAnsi="Times New Roman" w:cs="Times New Roman"/>
-          <w:sz w:val="24"/>
-          <w:szCs w:val="24"/>
-        </w:rPr>
-        <w:t xml:space="preserve"> standardized </w:t>
+        <w:t xml:space="preserve"> was standardized </w:t>
       </w:r>
       <w:r>
         <w:rPr>
@@ -1611,7 +2182,7 @@
         </w:rPr>
         <w:t xml:space="preserve">, incorporating several paradigms. </w:t>
       </w:r>
-      <w:commentRangeStart w:id="2"/>
+      <w:commentRangeStart w:id="4"/>
       <w:r>
         <w:rPr>
           <w:rFonts w:ascii="Times New Roman" w:hAnsi="Times New Roman" w:cs="Times New Roman"/>
@@ -1644,13 +2215,13 @@
         </w:rPr>
         <w:t xml:space="preserve"> embedded method, and permutation importance and the genetic algorithms fit the wrapper paradigm.</w:t>
       </w:r>
-      <w:commentRangeEnd w:id="2"/>
+      <w:commentRangeEnd w:id="4"/>
       <w:r>
         <w:rPr>
           <w:rStyle w:val="CommentReference"/>
           <w:rFonts w:ascii="Times New Roman" w:hAnsi="Times New Roman" w:cs="Times New Roman"/>
         </w:rPr>
-        <w:commentReference w:id="2"/>
+        <w:commentReference w:id="4"/>
       </w:r>
       <w:r>
         <w:rPr>
@@ -1668,7 +2239,7 @@
         </w:rPr>
         <w:t xml:space="preserve">se five methods chose important wavebands from the entire region of consideration (either all wavebands or visible light only). </w:t>
       </w:r>
-      <w:commentRangeStart w:id="3"/>
+      <w:commentRangeStart w:id="5"/>
       <w:r>
         <w:rPr>
           <w:rFonts w:ascii="Times New Roman" w:hAnsi="Times New Roman" w:cs="Times New Roman"/>
@@ -1685,30 +2256,29 @@
         </w:rPr>
         <w:t>from the concatenated results of the previous five methods.</w:t>
       </w:r>
-      <w:commentRangeEnd w:id="3"/>
+      <w:commentRangeEnd w:id="5"/>
       <w:r>
         <w:rPr>
           <w:rStyle w:val="CommentReference"/>
           <w:rFonts w:ascii="Times New Roman" w:hAnsi="Times New Roman" w:cs="Times New Roman"/>
         </w:rPr>
-        <w:commentReference w:id="3"/>
-      </w:r>
-    </w:p>
-    <w:p>
-      <w:pPr>
-        <w:rPr>
-          <w:rFonts w:ascii="Times New Roman" w:hAnsi="Times New Roman" w:cs="Times New Roman"/>
-          <w:sz w:val="24"/>
-          <w:szCs w:val="24"/>
-        </w:rPr>
-      </w:pPr>
-      <w:r>
-        <w:rPr>
-          <w:rFonts w:ascii="Times New Roman" w:hAnsi="Times New Roman" w:cs="Times New Roman"/>
-          <w:sz w:val="24"/>
-          <w:szCs w:val="24"/>
-        </w:rPr>
-        <w:lastRenderedPageBreak/>
+        <w:commentReference w:id="5"/>
+      </w:r>
+    </w:p>
+    <w:p>
+      <w:pPr>
+        <w:rPr>
+          <w:rFonts w:ascii="Times New Roman" w:hAnsi="Times New Roman" w:cs="Times New Roman"/>
+          <w:sz w:val="24"/>
+          <w:szCs w:val="24"/>
+        </w:rPr>
+      </w:pPr>
+      <w:r>
+        <w:rPr>
+          <w:rFonts w:ascii="Times New Roman" w:hAnsi="Times New Roman" w:cs="Times New Roman"/>
+          <w:sz w:val="24"/>
+          <w:szCs w:val="24"/>
+        </w:rPr>
         <w:tab/>
         <w:t xml:space="preserve">After </w:t>
       </w:r>
@@ -2076,7 +2646,7 @@
         </w:rPr>
         <w:tab/>
       </w:r>
-      <w:commentRangeStart w:id="4"/>
+      <w:commentRangeStart w:id="6"/>
       <w:r>
         <w:rPr>
           <w:rFonts w:ascii="Times New Roman" w:hAnsi="Times New Roman" w:cs="Times New Roman"/>
@@ -2189,12 +2759,12 @@
         </w:rPr>
         <w:t xml:space="preserve"> libraries.</w:t>
       </w:r>
-      <w:commentRangeEnd w:id="4"/>
+      <w:commentRangeEnd w:id="6"/>
       <w:r>
         <w:rPr>
           <w:rStyle w:val="CommentReference"/>
         </w:rPr>
-        <w:commentReference w:id="4"/>
+        <w:commentReference w:id="6"/>
       </w:r>
     </w:p>
     <w:p>
@@ -2340,7 +2910,7 @@
         </w:rPr>
         <w:t xml:space="preserve"> with the </w:t>
       </w:r>
-      <w:commentRangeStart w:id="5"/>
+      <w:commentRangeStart w:id="7"/>
       <w:r>
         <w:rPr>
           <w:rFonts w:ascii="Times New Roman" w:hAnsi="Times New Roman" w:cs="Times New Roman"/>
@@ -2349,12 +2919,12 @@
         </w:rPr>
         <w:t xml:space="preserve">gene level </w:t>
       </w:r>
-      <w:commentRangeEnd w:id="5"/>
+      <w:commentRangeEnd w:id="7"/>
       <w:r>
         <w:rPr>
           <w:rStyle w:val="CommentReference"/>
         </w:rPr>
-        <w:commentReference w:id="5"/>
+        <w:commentReference w:id="7"/>
       </w:r>
       <w:r>
         <w:rPr>
@@ -2500,7 +3070,16 @@
           <w:sz w:val="24"/>
           <w:szCs w:val="24"/>
         </w:rPr>
-        <w:t>After the clusters of wavebands were generated, one waveband was randomly chosen from each cluster</w:t>
+        <w:t xml:space="preserve">After the clusters of wavebands </w:t>
+      </w:r>
+      <w:r>
+        <w:rPr>
+          <w:rFonts w:ascii="Times New Roman" w:hAnsi="Times New Roman" w:cs="Times New Roman"/>
+          <w:sz w:val="24"/>
+          <w:szCs w:val="24"/>
+        </w:rPr>
+        <w:lastRenderedPageBreak/>
+        <w:t>were generated, one waveband was randomly chosen from each cluster</w:t>
       </w:r>
       <w:r>
         <w:rPr>
@@ -2542,7 +3121,7 @@
         </w:rPr>
         <w:t xml:space="preserve">twice: once for the full dataset, and once for the </w:t>
       </w:r>
-      <w:commentRangeStart w:id="6"/>
+      <w:commentRangeStart w:id="8"/>
       <w:r>
         <w:rPr>
           <w:rFonts w:ascii="Times New Roman" w:hAnsi="Times New Roman" w:cs="Times New Roman"/>
@@ -2551,12 +3130,12 @@
         </w:rPr>
         <w:t>visible-light-only version of the dataset</w:t>
       </w:r>
-      <w:commentRangeEnd w:id="6"/>
+      <w:commentRangeEnd w:id="8"/>
       <w:r>
         <w:rPr>
           <w:rStyle w:val="CommentReference"/>
         </w:rPr>
-        <w:commentReference w:id="6"/>
+        <w:commentReference w:id="8"/>
       </w:r>
       <w:r>
         <w:rPr>
@@ -2761,7 +3340,7 @@
         </w:rPr>
         <w:t xml:space="preserve">over all data points. </w:t>
       </w:r>
-      <w:commentRangeStart w:id="7"/>
+      <w:commentRangeStart w:id="9"/>
       <w:r>
         <w:rPr>
           <w:rFonts w:ascii="Times New Roman" w:eastAsiaTheme="minorEastAsia" w:hAnsi="Times New Roman" w:cs="Times New Roman"/>
@@ -2770,12 +3349,12 @@
         </w:rPr>
         <w:t>Several</w:t>
       </w:r>
-      <w:commentRangeEnd w:id="7"/>
+      <w:commentRangeEnd w:id="9"/>
       <w:r>
         <w:rPr>
           <w:rStyle w:val="CommentReference"/>
         </w:rPr>
-        <w:commentReference w:id="7"/>
+        <w:commentReference w:id="9"/>
       </w:r>
       <w:r>
         <w:rPr>
@@ -2843,7 +3422,7 @@
         </w:rPr>
         <w:t>:</w:t>
       </w:r>
-      <w:commentRangeStart w:id="8"/>
+      <w:commentRangeStart w:id="10"/>
     </w:p>
     <w:p>
       <w:pPr>
@@ -3238,7 +3817,7 @@
               </m:r>
             </m:sup>
           </m:sSubSup>
-          <w:commentRangeEnd w:id="8"/>
+          <w:commentRangeEnd w:id="10"/>
           <m:r>
             <m:rPr>
               <m:sty m:val="p"/>
@@ -3246,7 +3825,7 @@
             <w:rPr>
               <w:rStyle w:val="CommentReference"/>
             </w:rPr>
-            <w:commentReference w:id="8"/>
+            <w:commentReference w:id="10"/>
           </m:r>
         </m:oMath>
       </m:oMathPara>
@@ -3265,7 +3844,6 @@
           <w:sz w:val="24"/>
           <w:szCs w:val="24"/>
         </w:rPr>
-        <w:lastRenderedPageBreak/>
         <w:t xml:space="preserve">where α is the </w:t>
       </w:r>
       <w:r>
@@ -3300,7 +3878,7 @@
         </w:rPr>
         <w:t xml:space="preserve">ratio between the </w:t>
       </w:r>
-      <w:commentRangeStart w:id="9"/>
+      <w:commentRangeStart w:id="11"/>
       <w:r>
         <w:rPr>
           <w:rFonts w:ascii="Aptos" w:eastAsiaTheme="minorEastAsia" w:hAnsi="Aptos" w:cs="Times New Roman"/>
@@ -3343,12 +3921,12 @@
         </w:rPr>
         <w:t xml:space="preserve">2 </w:t>
       </w:r>
-      <w:commentRangeEnd w:id="9"/>
+      <w:commentRangeEnd w:id="11"/>
       <w:r>
         <w:rPr>
           <w:rStyle w:val="CommentReference"/>
         </w:rPr>
-        <w:commentReference w:id="9"/>
+        <w:commentReference w:id="11"/>
       </w:r>
       <w:r>
         <w:rPr>
@@ -3520,7 +4098,7 @@
         </w:rPr>
         <w:tab/>
       </w:r>
-      <w:commentRangeStart w:id="10"/>
+      <w:commentRangeStart w:id="12"/>
       <w:r>
         <w:rPr>
           <w:rFonts w:ascii="Times New Roman" w:hAnsi="Times New Roman" w:cs="Times New Roman"/>
@@ -3529,12 +4107,12 @@
         </w:rPr>
         <w:t xml:space="preserve">Permutation importance </w:t>
       </w:r>
-      <w:commentRangeEnd w:id="10"/>
+      <w:commentRangeEnd w:id="12"/>
       <w:r>
         <w:rPr>
           <w:rStyle w:val="CommentReference"/>
         </w:rPr>
-        <w:commentReference w:id="10"/>
+        <w:commentReference w:id="12"/>
       </w:r>
       <w:r>
         <w:rPr>
@@ -3831,23 +4409,13 @@
         </w:rPr>
         <w:t xml:space="preserve">cross-validation </w:t>
       </w:r>
-      <w:proofErr w:type="gramStart"/>
-      <w:r>
-        <w:rPr>
-          <w:rFonts w:ascii="Times New Roman" w:hAnsi="Times New Roman" w:cs="Times New Roman"/>
-          <w:sz w:val="24"/>
-          <w:szCs w:val="24"/>
-        </w:rPr>
-        <w:t>RMSE</w:t>
-      </w:r>
-      <w:proofErr w:type="gramEnd"/>
-      <w:r>
-        <w:rPr>
-          <w:rFonts w:ascii="Times New Roman" w:hAnsi="Times New Roman" w:cs="Times New Roman"/>
-          <w:sz w:val="24"/>
-          <w:szCs w:val="24"/>
-        </w:rPr>
-        <w:t xml:space="preserve"> and the number of features selected</w:t>
+      <w:r>
+        <w:rPr>
+          <w:rFonts w:ascii="Times New Roman" w:hAnsi="Times New Roman" w:cs="Times New Roman"/>
+          <w:sz w:val="24"/>
+          <w:szCs w:val="24"/>
+        </w:rPr>
+        <w:t>RMSE and the number of features selected</w:t>
       </w:r>
       <w:r>
         <w:rPr>
@@ -3919,7 +4487,16 @@
           <w:sz w:val="24"/>
           <w:szCs w:val="24"/>
         </w:rPr>
-        <w:t xml:space="preserve"> used an additional time to find a consensus of the other waveband selections (see Figure &lt;workflow&gt;), </w:t>
+        <w:t xml:space="preserve"> used an additional </w:t>
+      </w:r>
+      <w:r>
+        <w:rPr>
+          <w:rFonts w:ascii="Times New Roman" w:hAnsi="Times New Roman" w:cs="Times New Roman"/>
+          <w:sz w:val="24"/>
+          <w:szCs w:val="24"/>
+        </w:rPr>
+        <w:lastRenderedPageBreak/>
+        <w:t xml:space="preserve">time to find a consensus of the other waveband selections (see Figure &lt;workflow&gt;), </w:t>
       </w:r>
       <w:r>
         <w:rPr>
@@ -3953,27 +4530,143 @@
       <w:pPr>
         <w:rPr>
           <w:rFonts w:ascii="Times New Roman" w:hAnsi="Times New Roman" w:cs="Times New Roman"/>
-          <w:sz w:val="24"/>
-          <w:szCs w:val="24"/>
-        </w:rPr>
-      </w:pPr>
-      <w:r>
-        <w:rPr>
-          <w:rFonts w:ascii="Times New Roman" w:hAnsi="Times New Roman" w:cs="Times New Roman"/>
-          <w:sz w:val="24"/>
-          <w:szCs w:val="24"/>
-        </w:rPr>
-        <w:t>&lt;Incorporates both sections&gt;</w:t>
-      </w:r>
-    </w:p>
-    <w:p>
-      <w:pPr>
-        <w:rPr>
-          <w:rFonts w:ascii="Times New Roman" w:hAnsi="Times New Roman" w:cs="Times New Roman"/>
-          <w:sz w:val="24"/>
-          <w:szCs w:val="24"/>
-        </w:rPr>
-      </w:pPr>
+          <w:b/>
+          <w:bCs/>
+          <w:sz w:val="24"/>
+          <w:szCs w:val="24"/>
+        </w:rPr>
+      </w:pPr>
+      <w:r>
+        <w:rPr>
+          <w:rFonts w:ascii="Times New Roman" w:hAnsi="Times New Roman" w:cs="Times New Roman"/>
+          <w:b/>
+          <w:bCs/>
+          <w:sz w:val="24"/>
+          <w:szCs w:val="24"/>
+        </w:rPr>
+        <w:t>Subsection: Validation model metrics</w:t>
+      </w:r>
+    </w:p>
+    <w:p>
+      <w:pPr>
+        <w:rPr>
+          <w:rFonts w:ascii="Times New Roman" w:hAnsi="Times New Roman" w:cs="Times New Roman"/>
+          <w:sz w:val="24"/>
+          <w:szCs w:val="24"/>
+        </w:rPr>
+      </w:pPr>
+      <w:r>
+        <w:rPr>
+          <w:rFonts w:ascii="Times New Roman" w:hAnsi="Times New Roman" w:cs="Times New Roman"/>
+          <w:sz w:val="24"/>
+          <w:szCs w:val="24"/>
+        </w:rPr>
+        <w:t xml:space="preserve">As &lt;cross reference </w:t>
+      </w:r>
+      <w:proofErr w:type="spellStart"/>
+      <w:r>
+        <w:rPr>
+          <w:rFonts w:ascii="Times New Roman" w:hAnsi="Times New Roman" w:cs="Times New Roman"/>
+          <w:sz w:val="24"/>
+          <w:szCs w:val="24"/>
+        </w:rPr>
+        <w:t>method_gene_rmse</w:t>
+      </w:r>
+      <w:proofErr w:type="spellEnd"/>
+      <w:r>
+        <w:rPr>
+          <w:rFonts w:ascii="Times New Roman" w:hAnsi="Times New Roman" w:cs="Times New Roman"/>
+          <w:sz w:val="24"/>
+          <w:szCs w:val="24"/>
+        </w:rPr>
+        <w:t xml:space="preserve">&gt; </w:t>
+      </w:r>
+      <w:r>
+        <w:rPr>
+          <w:rFonts w:ascii="Times New Roman" w:hAnsi="Times New Roman" w:cs="Times New Roman"/>
+          <w:sz w:val="24"/>
+          <w:szCs w:val="24"/>
+        </w:rPr>
+        <w:t xml:space="preserve">shows, </w:t>
+      </w:r>
+      <w:r>
+        <w:rPr>
+          <w:rFonts w:ascii="Times New Roman" w:hAnsi="Times New Roman" w:cs="Times New Roman"/>
+          <w:sz w:val="24"/>
+          <w:szCs w:val="24"/>
+        </w:rPr>
+        <w:t xml:space="preserve">no waveband selection method resulted in </w:t>
+      </w:r>
+      <w:r>
+        <w:rPr>
+          <w:rFonts w:ascii="Times New Roman" w:hAnsi="Times New Roman" w:cs="Times New Roman"/>
+          <w:sz w:val="24"/>
+          <w:szCs w:val="24"/>
+        </w:rPr>
+        <w:t xml:space="preserve">a </w:t>
+      </w:r>
+      <w:r>
+        <w:rPr>
+          <w:rFonts w:ascii="Times New Roman" w:hAnsi="Times New Roman" w:cs="Times New Roman"/>
+          <w:sz w:val="24"/>
+          <w:szCs w:val="24"/>
+        </w:rPr>
+        <w:t>definitively superior or inferior</w:t>
+      </w:r>
+      <w:r>
+        <w:rPr>
+          <w:rFonts w:ascii="Times New Roman" w:hAnsi="Times New Roman" w:cs="Times New Roman"/>
+          <w:sz w:val="24"/>
+          <w:szCs w:val="24"/>
+        </w:rPr>
+        <w:t xml:space="preserve"> </w:t>
+      </w:r>
+      <w:r>
+        <w:rPr>
+          <w:rFonts w:ascii="Times New Roman" w:hAnsi="Times New Roman" w:cs="Times New Roman"/>
+          <w:sz w:val="24"/>
+          <w:szCs w:val="24"/>
+        </w:rPr>
+        <w:t xml:space="preserve">RMSE for all five genes. </w:t>
+      </w:r>
+    </w:p>
+    <w:p>
+      <w:pPr>
+        <w:rPr>
+          <w:rFonts w:ascii="Times New Roman" w:hAnsi="Times New Roman" w:cs="Times New Roman"/>
+          <w:b/>
+          <w:sz w:val="24"/>
+          <w:szCs w:val="24"/>
+        </w:rPr>
+      </w:pPr>
+      <w:r>
+        <w:rPr>
+          <w:rFonts w:ascii="Times New Roman" w:hAnsi="Times New Roman" w:cs="Times New Roman"/>
+          <w:b/>
+          <w:sz w:val="24"/>
+          <w:szCs w:val="24"/>
+        </w:rPr>
+        <w:t>Subsection: Waveband selections</w:t>
+      </w:r>
+    </w:p>
+    <w:p>
+      <w:pPr>
+        <w:rPr>
+          <w:rFonts w:ascii="Times New Roman" w:hAnsi="Times New Roman" w:cs="Times New Roman"/>
+          <w:b/>
+          <w:sz w:val="24"/>
+          <w:szCs w:val="24"/>
+        </w:rPr>
+      </w:pPr>
+      <w:r>
+        <w:rPr>
+          <w:rFonts w:ascii="Times New Roman" w:hAnsi="Times New Roman" w:cs="Times New Roman"/>
+          <w:b/>
+          <w:sz w:val="24"/>
+          <w:szCs w:val="24"/>
+        </w:rPr>
+        <w:t>Subsection: Limitations and future work</w:t>
+      </w:r>
     </w:p>
     <w:p>
       <w:pPr>
@@ -4099,7 +4792,6 @@
           <w:sz w:val="24"/>
           <w:szCs w:val="24"/>
         </w:rPr>
-        <w:lastRenderedPageBreak/>
         <w:t>&lt;This section optional</w:t>
       </w:r>
       <w:r>
@@ -4197,7 +4889,7 @@
           <w:szCs w:val="24"/>
         </w:rPr>
       </w:pPr>
-      <w:commentRangeStart w:id="11"/>
+      <w:commentRangeStart w:id="13"/>
       <w:r>
         <w:rPr>
           <w:rFonts w:ascii="Times New Roman" w:hAnsi="Times New Roman" w:cs="Times New Roman"/>
@@ -4206,12 +4898,12 @@
         </w:rPr>
         <w:t>This work did not receive any specific grant from funding agencies in the public, commercial, or not-for-profit sectors.</w:t>
       </w:r>
-      <w:commentRangeEnd w:id="11"/>
+      <w:commentRangeEnd w:id="13"/>
       <w:r>
         <w:rPr>
           <w:rStyle w:val="CommentReference"/>
         </w:rPr>
-        <w:commentReference w:id="11"/>
+        <w:commentReference w:id="13"/>
       </w:r>
     </w:p>
     <w:p>
@@ -4271,7 +4963,7 @@
 
 <file path=word/comments.xml><?xml version="1.0" encoding="utf-8"?>
 <w:comments xmlns:wpc="http://schemas.microsoft.com/office/word/2010/wordprocessingCanvas" xmlns:cx="http://schemas.microsoft.com/office/drawing/2014/chartex" xmlns:cx1="http://schemas.microsoft.com/office/drawing/2015/9/8/chartex" xmlns:cx2="http://schemas.microsoft.com/office/drawing/2015/10/21/chartex" xmlns:cx3="http://schemas.microsoft.com/office/drawing/2016/5/9/chartex" xmlns:cx4="http://schemas.microsoft.com/office/drawing/2016/5/10/chartex" xmlns:cx5="http://schemas.microsoft.com/office/drawing/2016/5/11/chartex" xmlns:cx6="http://schemas.microsoft.com/office/drawing/2016/5/12/chartex" xmlns:cx7="http://schemas.microsoft.com/office/drawing/2016/5/13/chartex" xmlns:cx8="http://schemas.microsoft.com/office/drawing/2016/5/14/chartex" xmlns:mc="http://schemas.openxmlformats.org/markup-compatibility/2006" xmlns:aink="http://schemas.microsoft.com/office/drawing/2016/ink" xmlns:am3d="http://schemas.microsoft.com/office/drawing/2017/model3d" xmlns:o="urn:schemas-microsoft-com:office:office" xmlns:oel="http://schemas.microsoft.com/office/2019/extlst" xmlns:r="http://schemas.openxmlformats.org/officeDocument/2006/relationships" xmlns:m="http://schemas.openxmlformats.org/officeDocument/2006/math" xmlns:v="urn:schemas-microsoft-com:vml" xmlns:wp14="http://schemas.microsoft.com/office/word/2010/wordprocessingDrawing" xmlns:wp="http://schemas.openxmlformats.org/drawingml/2006/wordprocessingDrawing" xmlns:w10="urn:schemas-microsoft-com:office:word" xmlns:w="http://schemas.openxmlformats.org/wordprocessingml/2006/main" xmlns:w14="http://schemas.microsoft.com/office/word/2010/wordml" xmlns:w15="http://schemas.microsoft.com/office/word/2012/wordml" xmlns:w16cex="http://schemas.microsoft.com/office/word/2018/wordml/cex" xmlns:w16cid="http://schemas.microsoft.com/office/word/2016/wordml/cid" xmlns:w16="http://schemas.microsoft.com/office/word/2018/wordml" xmlns:w16du="http://schemas.microsoft.com/office/word/2023/wordml/word16du" xmlns:w16sdtdh="http://schemas.microsoft.com/office/word/2020/wordml/sdtdatahash" xmlns:w16se="http://schemas.microsoft.com/office/word/2015/wordml/symex" xmlns:wpg="http://schemas.microsoft.com/office/word/2010/wordprocessingGroup" xmlns:wpi="http://schemas.microsoft.com/office/word/2010/wordprocessingInk" xmlns:wne="http://schemas.microsoft.com/office/word/2006/wordml" xmlns:wps="http://schemas.microsoft.com/office/word/2010/wordprocessingShape" mc:Ignorable="w14 w15 w16se w16cid w16 w16cex w16sdtdh w16du wp14">
-  <w:comment w:id="0" w:author="Waldbieser, Josh - REE-ARS" w:date="2024-12-19T15:56:00Z" w:initials="JW">
+  <w:comment w:id="0" w:author="Waldbieser, Josh - REE-ARS" w:date="2024-12-20T09:42:00Z" w:initials="JW">
     <w:p>
       <w:pPr>
         <w:pStyle w:val="CommentText"/>
@@ -4283,11 +4975,43 @@
         <w:annotationRef/>
       </w:r>
       <w:r>
+        <w:t>Is this necessary? Go back later and see whether NIR is referenced anywhere else in the paper. If not, or if only referenced once or twice, just keep the written-out version, not the abbreviation.</w:t>
+      </w:r>
+    </w:p>
+  </w:comment>
+  <w:comment w:id="1" w:author="Waldbieser, Josh - REE-ARS" w:date="2024-12-20T09:53:00Z" w:initials="JW">
+    <w:p>
+      <w:pPr>
+        <w:pStyle w:val="CommentText"/>
+      </w:pPr>
+      <w:r>
+        <w:rPr>
+          <w:rStyle w:val="CommentReference"/>
+        </w:rPr>
+        <w:annotationRef/>
+      </w:r>
+      <w:r>
+        <w:t>This seems like it could be important, but where would this go? Maybe in the correlation paragraph, but it’s not quite making the same point WRT waveband selection.</w:t>
+      </w:r>
+    </w:p>
+  </w:comment>
+  <w:comment w:id="2" w:author="Waldbieser, Josh - REE-ARS" w:date="2024-12-19T15:56:00Z" w:initials="JW">
+    <w:p>
+      <w:pPr>
+        <w:pStyle w:val="CommentText"/>
+      </w:pPr>
+      <w:r>
+        <w:rPr>
+          <w:rStyle w:val="CommentReference"/>
+        </w:rPr>
+        <w:annotationRef/>
+      </w:r>
+      <w:r>
         <w:t>Don’t forget to complete this later.</w:t>
       </w:r>
     </w:p>
   </w:comment>
-  <w:comment w:id="1" w:author="Waldbieser, Josh - REE-ARS" w:date="2024-12-18T11:54:00Z" w:initials="JW">
+  <w:comment w:id="3" w:author="Waldbieser, Josh - REE-ARS" w:date="2024-12-18T11:54:00Z" w:initials="JW">
     <w:p>
       <w:pPr>
         <w:pStyle w:val="CommentText"/>
@@ -4303,7 +5027,7 @@
       </w:r>
     </w:p>
   </w:comment>
-  <w:comment w:id="2" w:author="Waldbieser, Josh - REE-ARS" w:date="2024-12-17T14:35:00Z" w:initials="JW">
+  <w:comment w:id="4" w:author="Waldbieser, Josh - REE-ARS" w:date="2024-12-17T14:35:00Z" w:initials="JW">
     <w:p>
       <w:pPr>
         <w:pStyle w:val="CommentText"/>
@@ -4319,7 +5043,7 @@
       </w:r>
     </w:p>
   </w:comment>
-  <w:comment w:id="3" w:author="Waldbieser, Josh - REE-ARS" w:date="2024-12-17T14:37:00Z" w:initials="JW">
+  <w:comment w:id="5" w:author="Waldbieser, Josh - REE-ARS" w:date="2024-12-17T14:37:00Z" w:initials="JW">
     <w:p>
       <w:pPr>
         <w:pStyle w:val="CommentText"/>
@@ -4335,7 +5059,7 @@
       </w:r>
     </w:p>
   </w:comment>
-  <w:comment w:id="4" w:author="Waldbieser, Josh - REE-ARS" w:date="2024-12-19T10:30:00Z" w:initials="JW">
+  <w:comment w:id="6" w:author="Waldbieser, Josh - REE-ARS" w:date="2024-12-19T10:30:00Z" w:initials="JW">
     <w:p>
       <w:pPr>
         <w:pStyle w:val="CommentText"/>
@@ -4351,7 +5075,7 @@
       </w:r>
     </w:p>
   </w:comment>
-  <w:comment w:id="5" w:author="Waldbieser, Josh - REE-ARS" w:date="2024-12-18T14:07:00Z" w:initials="JW">
+  <w:comment w:id="7" w:author="Waldbieser, Josh - REE-ARS" w:date="2024-12-18T14:07:00Z" w:initials="JW">
     <w:p>
       <w:pPr>
         <w:pStyle w:val="CommentText"/>
@@ -4367,7 +5091,7 @@
       </w:r>
     </w:p>
   </w:comment>
-  <w:comment w:id="6" w:author="Waldbieser, Josh - REE-ARS" w:date="2024-12-18T16:10:00Z" w:initials="JW">
+  <w:comment w:id="8" w:author="Waldbieser, Josh - REE-ARS" w:date="2024-12-18T16:10:00Z" w:initials="JW">
     <w:p>
       <w:pPr>
         <w:pStyle w:val="CommentText"/>
@@ -4383,7 +5107,7 @@
       </w:r>
     </w:p>
   </w:comment>
-  <w:comment w:id="7" w:author="Waldbieser, Josh - REE-ARS" w:date="2024-12-18T15:01:00Z" w:initials="JW">
+  <w:comment w:id="9" w:author="Waldbieser, Josh - REE-ARS" w:date="2024-12-18T15:01:00Z" w:initials="JW">
     <w:p>
       <w:pPr>
         <w:pStyle w:val="CommentText"/>
@@ -4399,7 +5123,7 @@
       </w:r>
     </w:p>
   </w:comment>
-  <w:comment w:id="8" w:author="Waldbieser, Josh - REE-ARS" w:date="2024-12-18T15:03:00Z" w:initials="JW">
+  <w:comment w:id="10" w:author="Waldbieser, Josh - REE-ARS" w:date="2024-12-18T15:03:00Z" w:initials="JW">
     <w:p>
       <w:pPr>
         <w:pStyle w:val="CommentText"/>
@@ -4415,7 +5139,7 @@
       </w:r>
     </w:p>
   </w:comment>
-  <w:comment w:id="9" w:author="Waldbieser, Josh - REE-ARS" w:date="2024-12-18T15:02:00Z" w:initials="JW">
+  <w:comment w:id="11" w:author="Waldbieser, Josh - REE-ARS" w:date="2024-12-18T15:02:00Z" w:initials="JW">
     <w:p>
       <w:pPr>
         <w:pStyle w:val="CommentText"/>
@@ -4431,7 +5155,7 @@
       </w:r>
     </w:p>
   </w:comment>
-  <w:comment w:id="10" w:author="Waldbieser, Josh - REE-ARS" w:date="2024-12-19T09:46:00Z" w:initials="JW">
+  <w:comment w:id="12" w:author="Waldbieser, Josh - REE-ARS" w:date="2024-12-19T09:46:00Z" w:initials="JW">
     <w:p>
       <w:pPr>
         <w:pStyle w:val="CommentText"/>
@@ -4447,7 +5171,7 @@
       </w:r>
     </w:p>
   </w:comment>
-  <w:comment w:id="11" w:author="Waldbieser, Josh - REE-ARS" w:date="2024-12-19T15:22:00Z" w:initials="JW">
+  <w:comment w:id="13" w:author="Waldbieser, Josh - REE-ARS" w:date="2024-12-19T15:22:00Z" w:initials="JW">
     <w:p>
       <w:pPr>
         <w:pStyle w:val="CommentText"/>
@@ -4468,6 +5192,8 @@
 
 <file path=word/commentsExtended.xml><?xml version="1.0" encoding="utf-8"?>
 <w15:commentsEx xmlns:wpc="http://schemas.microsoft.com/office/word/2010/wordprocessingCanvas" xmlns:cx="http://schemas.microsoft.com/office/drawing/2014/chartex" xmlns:cx1="http://schemas.microsoft.com/office/drawing/2015/9/8/chartex" xmlns:cx2="http://schemas.microsoft.com/office/drawing/2015/10/21/chartex" xmlns:cx3="http://schemas.microsoft.com/office/drawing/2016/5/9/chartex" xmlns:cx4="http://schemas.microsoft.com/office/drawing/2016/5/10/chartex" xmlns:cx5="http://schemas.microsoft.com/office/drawing/2016/5/11/chartex" xmlns:cx6="http://schemas.microsoft.com/office/drawing/2016/5/12/chartex" xmlns:cx7="http://schemas.microsoft.com/office/drawing/2016/5/13/chartex" xmlns:cx8="http://schemas.microsoft.com/office/drawing/2016/5/14/chartex" xmlns:mc="http://schemas.openxmlformats.org/markup-compatibility/2006" xmlns:aink="http://schemas.microsoft.com/office/drawing/2016/ink" xmlns:am3d="http://schemas.microsoft.com/office/drawing/2017/model3d" xmlns:o="urn:schemas-microsoft-com:office:office" xmlns:oel="http://schemas.microsoft.com/office/2019/extlst" xmlns:r="http://schemas.openxmlformats.org/officeDocument/2006/relationships" xmlns:m="http://schemas.openxmlformats.org/officeDocument/2006/math" xmlns:v="urn:schemas-microsoft-com:vml" xmlns:wp14="http://schemas.microsoft.com/office/word/2010/wordprocessingDrawing" xmlns:wp="http://schemas.openxmlformats.org/drawingml/2006/wordprocessingDrawing" xmlns:w10="urn:schemas-microsoft-com:office:word" xmlns:w="http://schemas.openxmlformats.org/wordprocessingml/2006/main" xmlns:w14="http://schemas.microsoft.com/office/word/2010/wordml" xmlns:w15="http://schemas.microsoft.com/office/word/2012/wordml" xmlns:w16cex="http://schemas.microsoft.com/office/word/2018/wordml/cex" xmlns:w16cid="http://schemas.microsoft.com/office/word/2016/wordml/cid" xmlns:w16="http://schemas.microsoft.com/office/word/2018/wordml" xmlns:w16du="http://schemas.microsoft.com/office/word/2023/wordml/word16du" xmlns:w16sdtdh="http://schemas.microsoft.com/office/word/2020/wordml/sdtdatahash" xmlns:w16se="http://schemas.microsoft.com/office/word/2015/wordml/symex" xmlns:wpg="http://schemas.microsoft.com/office/word/2010/wordprocessingGroup" xmlns:wpi="http://schemas.microsoft.com/office/word/2010/wordprocessingInk" xmlns:wne="http://schemas.microsoft.com/office/word/2006/wordml" xmlns:wps="http://schemas.microsoft.com/office/word/2010/wordprocessingShape" mc:Ignorable="w14 w15 w16se w16cid w16 w16cex w16sdtdh w16du wp14">
+  <w15:commentEx w15:paraId="4582A580" w15:done="0"/>
+  <w15:commentEx w15:paraId="3438D885" w15:done="0"/>
   <w15:commentEx w15:paraId="118D7653" w15:done="0"/>
   <w15:commentEx w15:paraId="74135CF1" w15:done="0"/>
   <w15:commentEx w15:paraId="2539D423" w15:done="0"/>
@@ -4485,6 +5211,8 @@
 
 <file path=word/commentsExtensible.xml><?xml version="1.0" encoding="utf-8"?>
 <w16cex:commentsExtensible xmlns:wpc="http://schemas.microsoft.com/office/word/2010/wordprocessingCanvas" xmlns:cx="http://schemas.microsoft.com/office/drawing/2014/chartex" xmlns:cx1="http://schemas.microsoft.com/office/drawing/2015/9/8/chartex" xmlns:cx2="http://schemas.microsoft.com/office/drawing/2015/10/21/chartex" xmlns:cx3="http://schemas.microsoft.com/office/drawing/2016/5/9/chartex" xmlns:cx4="http://schemas.microsoft.com/office/drawing/2016/5/10/chartex" xmlns:cx5="http://schemas.microsoft.com/office/drawing/2016/5/11/chartex" xmlns:cx6="http://schemas.microsoft.com/office/drawing/2016/5/12/chartex" xmlns:cx7="http://schemas.microsoft.com/office/drawing/2016/5/13/chartex" xmlns:cx8="http://schemas.microsoft.com/office/drawing/2016/5/14/chartex" xmlns:cr="http://schemas.microsoft.com/office/comments/2020/reactions" xmlns:mc="http://schemas.openxmlformats.org/markup-compatibility/2006" xmlns:aink="http://schemas.microsoft.com/office/drawing/2016/ink" xmlns:am3d="http://schemas.microsoft.com/office/drawing/2017/model3d" xmlns:o="urn:schemas-microsoft-com:office:office" xmlns:oel="http://schemas.microsoft.com/office/2019/extlst" xmlns:r="http://schemas.openxmlformats.org/officeDocument/2006/relationships" xmlns:m="http://schemas.openxmlformats.org/officeDocument/2006/math" xmlns:v="urn:schemas-microsoft-com:vml" xmlns:wp14="http://schemas.microsoft.com/office/word/2010/wordprocessingDrawing" xmlns:wp="http://schemas.openxmlformats.org/drawingml/2006/wordprocessingDrawing" xmlns:w10="urn:schemas-microsoft-com:office:word" xmlns:w="http://schemas.openxmlformats.org/wordprocessingml/2006/main" xmlns:w14="http://schemas.microsoft.com/office/word/2010/wordml" xmlns:w15="http://schemas.microsoft.com/office/word/2012/wordml" xmlns:w16cex="http://schemas.microsoft.com/office/word/2018/wordml/cex" xmlns:w16cid="http://schemas.microsoft.com/office/word/2016/wordml/cid" xmlns:w16="http://schemas.microsoft.com/office/word/2018/wordml" xmlns:w16du="http://schemas.microsoft.com/office/word/2023/wordml/word16du" xmlns:w16sdtdh="http://schemas.microsoft.com/office/word/2020/wordml/sdtdatahash" xmlns:w16se="http://schemas.microsoft.com/office/word/2015/wordml/symex" xmlns:wpg="http://schemas.microsoft.com/office/word/2010/wordprocessingGroup" xmlns:wpi="http://schemas.microsoft.com/office/word/2010/wordprocessingInk" xmlns:wne="http://schemas.microsoft.com/office/word/2006/wordml" xmlns:wps="http://schemas.microsoft.com/office/word/2010/wordprocessingShape" mc:Ignorable="w14 w15 w16se w16cid w16 w16cex w16sdtdh cr w16du wp14">
+  <w16cex:commentExtensible w16cex:durableId="72499B92" w16cex:dateUtc="2024-12-20T15:42:00Z"/>
+  <w16cex:commentExtensible w16cex:durableId="781BACAC" w16cex:dateUtc="2024-12-20T15:53:00Z"/>
   <w16cex:commentExtensible w16cex:durableId="064920F9" w16cex:dateUtc="2024-12-19T21:56:00Z"/>
   <w16cex:commentExtensible w16cex:durableId="54C76E88" w16cex:dateUtc="2024-12-18T17:54:00Z"/>
   <w16cex:commentExtensible w16cex:durableId="5837828C" w16cex:dateUtc="2024-12-17T20:35:00Z"/>
@@ -4502,6 +5230,8 @@
 
 <file path=word/commentsIds.xml><?xml version="1.0" encoding="utf-8"?>
 <w16cid:commentsIds xmlns:wpc="http://schemas.microsoft.com/office/word/2010/wordprocessingCanvas" xmlns:cx="http://schemas.microsoft.com/office/drawing/2014/chartex" xmlns:cx1="http://schemas.microsoft.com/office/drawing/2015/9/8/chartex" xmlns:cx2="http://schemas.microsoft.com/office/drawing/2015/10/21/chartex" xmlns:cx3="http://schemas.microsoft.com/office/drawing/2016/5/9/chartex" xmlns:cx4="http://schemas.microsoft.com/office/drawing/2016/5/10/chartex" xmlns:cx5="http://schemas.microsoft.com/office/drawing/2016/5/11/chartex" xmlns:cx6="http://schemas.microsoft.com/office/drawing/2016/5/12/chartex" xmlns:cx7="http://schemas.microsoft.com/office/drawing/2016/5/13/chartex" xmlns:cx8="http://schemas.microsoft.com/office/drawing/2016/5/14/chartex" xmlns:mc="http://schemas.openxmlformats.org/markup-compatibility/2006" xmlns:aink="http://schemas.microsoft.com/office/drawing/2016/ink" xmlns:am3d="http://schemas.microsoft.com/office/drawing/2017/model3d" xmlns:o="urn:schemas-microsoft-com:office:office" xmlns:oel="http://schemas.microsoft.com/office/2019/extlst" xmlns:r="http://schemas.openxmlformats.org/officeDocument/2006/relationships" xmlns:m="http://schemas.openxmlformats.org/officeDocument/2006/math" xmlns:v="urn:schemas-microsoft-com:vml" xmlns:wp14="http://schemas.microsoft.com/office/word/2010/wordprocessingDrawing" xmlns:wp="http://schemas.openxmlformats.org/drawingml/2006/wordprocessingDrawing" xmlns:w10="urn:schemas-microsoft-com:office:word" xmlns:w="http://schemas.openxmlformats.org/wordprocessingml/2006/main" xmlns:w14="http://schemas.microsoft.com/office/word/2010/wordml" xmlns:w15="http://schemas.microsoft.com/office/word/2012/wordml" xmlns:w16cex="http://schemas.microsoft.com/office/word/2018/wordml/cex" xmlns:w16cid="http://schemas.microsoft.com/office/word/2016/wordml/cid" xmlns:w16="http://schemas.microsoft.com/office/word/2018/wordml" xmlns:w16du="http://schemas.microsoft.com/office/word/2023/wordml/word16du" xmlns:w16sdtdh="http://schemas.microsoft.com/office/word/2020/wordml/sdtdatahash" xmlns:w16se="http://schemas.microsoft.com/office/word/2015/wordml/symex" xmlns:wpg="http://schemas.microsoft.com/office/word/2010/wordprocessingGroup" xmlns:wpi="http://schemas.microsoft.com/office/word/2010/wordprocessingInk" xmlns:wne="http://schemas.microsoft.com/office/word/2006/wordml" xmlns:wps="http://schemas.microsoft.com/office/word/2010/wordprocessingShape" mc:Ignorable="w14 w15 w16se w16cid w16 w16cex w16sdtdh w16du wp14">
+  <w16cid:commentId w16cid:paraId="4582A580" w16cid:durableId="72499B92"/>
+  <w16cid:commentId w16cid:paraId="3438D885" w16cid:durableId="781BACAC"/>
   <w16cid:commentId w16cid:paraId="118D7653" w16cid:durableId="064920F9"/>
   <w16cid:commentId w16cid:paraId="74135CF1" w16cid:durableId="54C76E88"/>
   <w16cid:commentId w16cid:paraId="2539D423" w16cid:durableId="5837828C"/>
@@ -4632,7 +5362,7 @@
         <w:rFonts w:ascii="Wingdings" w:hAnsi="Wingdings" w:hint="default"/>
       </w:rPr>
     </w:lvl>
-    <w:lvl w:ilvl="3" w:tplc="04090001" w:tentative="1">
+    <w:lvl w:ilvl="3" w:tplc="04090001">
       <w:start w:val="1"/>
       <w:numFmt w:val="bullet"/>
       <w:lvlText w:val=""/>
@@ -4644,7 +5374,7 @@
         <w:rFonts w:ascii="Symbol" w:hAnsi="Symbol" w:hint="default"/>
       </w:rPr>
     </w:lvl>
-    <w:lvl w:ilvl="4" w:tplc="04090003" w:tentative="1">
+    <w:lvl w:ilvl="4" w:tplc="04090003">
       <w:start w:val="1"/>
       <w:numFmt w:val="bullet"/>
       <w:lvlText w:val="o"/>

</xml_diff>